<commit_message>
finishing first version from the costs management
</commit_message>
<xml_diff>
--- a/docs/Gerenciamento de Custo/custo_ehSoja.docx
+++ b/docs/Gerenciamento de Custo/custo_ehSoja.docx
@@ -5,7 +5,8 @@
     <w:p/>
     <w:tbl>
       <w:tblPr>
-        <w:tblW w:w="8675" w:type="dxa"/>
+        <w:tblW w:w="8501" w:type="dxa"/>
+        <w:jc w:val="center"/>
         <w:tblBorders>
           <w:top w:val="single" w:sz="4" w:space="0" w:color="999999"/>
           <w:left w:val="single" w:sz="4" w:space="0" w:color="999999"/>
@@ -22,18 +23,19 @@
         <w:tblLook w:val="0000" w:firstRow="0" w:lastRow="0" w:firstColumn="0" w:lastColumn="0" w:noHBand="0" w:noVBand="0"/>
       </w:tblPr>
       <w:tblGrid>
-        <w:gridCol w:w="737"/>
-        <w:gridCol w:w="1129"/>
-        <w:gridCol w:w="2420"/>
-        <w:gridCol w:w="4389"/>
+        <w:gridCol w:w="722"/>
+        <w:gridCol w:w="1106"/>
+        <w:gridCol w:w="2371"/>
+        <w:gridCol w:w="4302"/>
       </w:tblGrid>
       <w:tr>
         <w:trPr>
-          <w:trHeight w:val="377"/>
+          <w:trHeight w:val="429"/>
+          <w:jc w:val="center"/>
         </w:trPr>
         <w:tc>
           <w:tcPr>
-            <w:tcW w:w="8675" w:type="dxa"/>
+            <w:tcW w:w="8501" w:type="dxa"/>
             <w:gridSpan w:val="4"/>
             <w:shd w:val="clear" w:color="auto" w:fill="DBE5F1" w:themeFill="accent1" w:themeFillTint="33"/>
             <w:vAlign w:val="center"/>
@@ -56,11 +58,12 @@
       </w:tr>
       <w:tr>
         <w:trPr>
-          <w:trHeight w:val="283"/>
+          <w:trHeight w:val="322"/>
+          <w:jc w:val="center"/>
         </w:trPr>
         <w:tc>
           <w:tcPr>
-            <w:tcW w:w="737" w:type="dxa"/>
+            <w:tcW w:w="722" w:type="dxa"/>
             <w:shd w:val="clear" w:color="auto" w:fill="DBE5F1" w:themeFill="accent1" w:themeFillTint="33"/>
             <w:vAlign w:val="center"/>
           </w:tcPr>
@@ -81,7 +84,7 @@
         </w:tc>
         <w:tc>
           <w:tcPr>
-            <w:tcW w:w="1129" w:type="dxa"/>
+            <w:tcW w:w="1106" w:type="dxa"/>
             <w:shd w:val="clear" w:color="auto" w:fill="DBE5F1" w:themeFill="accent1" w:themeFillTint="33"/>
             <w:vAlign w:val="center"/>
           </w:tcPr>
@@ -102,7 +105,7 @@
         </w:tc>
         <w:tc>
           <w:tcPr>
-            <w:tcW w:w="2420" w:type="dxa"/>
+            <w:tcW w:w="2371" w:type="dxa"/>
             <w:shd w:val="clear" w:color="auto" w:fill="DBE5F1" w:themeFill="accent1" w:themeFillTint="33"/>
             <w:vAlign w:val="center"/>
           </w:tcPr>
@@ -123,7 +126,7 @@
         </w:tc>
         <w:tc>
           <w:tcPr>
-            <w:tcW w:w="4389" w:type="dxa"/>
+            <w:tcW w:w="4301" w:type="dxa"/>
             <w:shd w:val="clear" w:color="auto" w:fill="DBE5F1" w:themeFill="accent1" w:themeFillTint="33"/>
             <w:vAlign w:val="center"/>
           </w:tcPr>
@@ -145,11 +148,12 @@
       </w:tr>
       <w:tr>
         <w:trPr>
-          <w:trHeight w:val="340"/>
+          <w:trHeight w:val="387"/>
+          <w:jc w:val="center"/>
         </w:trPr>
         <w:tc>
           <w:tcPr>
-            <w:tcW w:w="737" w:type="dxa"/>
+            <w:tcW w:w="722" w:type="dxa"/>
             <w:vAlign w:val="center"/>
           </w:tcPr>
           <w:p>
@@ -164,7 +168,7 @@
         </w:tc>
         <w:tc>
           <w:tcPr>
-            <w:tcW w:w="1129" w:type="dxa"/>
+            <w:tcW w:w="1106" w:type="dxa"/>
             <w:vAlign w:val="center"/>
           </w:tcPr>
           <w:p>
@@ -178,7 +182,7 @@
         </w:tc>
         <w:tc>
           <w:tcPr>
-            <w:tcW w:w="2420" w:type="dxa"/>
+            <w:tcW w:w="2371" w:type="dxa"/>
             <w:vAlign w:val="center"/>
           </w:tcPr>
           <w:p>
@@ -192,7 +196,7 @@
         </w:tc>
         <w:tc>
           <w:tcPr>
-            <w:tcW w:w="4389" w:type="dxa"/>
+            <w:tcW w:w="4301" w:type="dxa"/>
             <w:vAlign w:val="center"/>
           </w:tcPr>
           <w:p>
@@ -1463,7 +1467,7 @@
     </w:p>
     <w:tbl>
       <w:tblPr>
-        <w:tblW w:w="8897" w:type="dxa"/>
+        <w:tblW w:w="9676" w:type="dxa"/>
         <w:jc w:val="center"/>
         <w:tblBorders>
           <w:top w:val="single" w:sz="4" w:space="0" w:color="auto"/>
@@ -1476,23 +1480,24 @@
         <w:tblLook w:val="01E0" w:firstRow="1" w:lastRow="1" w:firstColumn="1" w:lastColumn="1" w:noHBand="0" w:noVBand="0"/>
       </w:tblPr>
       <w:tblGrid>
-        <w:gridCol w:w="2660"/>
-        <w:gridCol w:w="4536"/>
-        <w:gridCol w:w="1701"/>
+        <w:gridCol w:w="2893"/>
+        <w:gridCol w:w="4933"/>
+        <w:gridCol w:w="1850"/>
       </w:tblGrid>
       <w:tr>
         <w:trPr>
-          <w:trHeight w:val="432"/>
+          <w:trHeight w:val="439"/>
           <w:jc w:val="center"/>
         </w:trPr>
         <w:tc>
           <w:tcPr>
-            <w:tcW w:w="2660" w:type="dxa"/>
+            <w:tcW w:w="2893" w:type="dxa"/>
             <w:shd w:val="clear" w:color="auto" w:fill="DBE5F1" w:themeFill="accent1" w:themeFillTint="33"/>
             <w:vAlign w:val="center"/>
           </w:tcPr>
           <w:p>
             <w:pPr>
+              <w:jc w:val="center"/>
               <w:rPr>
                 <w:szCs w:val="20"/>
               </w:rPr>
@@ -1507,12 +1512,13 @@
         </w:tc>
         <w:tc>
           <w:tcPr>
-            <w:tcW w:w="4536" w:type="dxa"/>
+            <w:tcW w:w="4933" w:type="dxa"/>
             <w:shd w:val="clear" w:color="auto" w:fill="DBE5F1" w:themeFill="accent1" w:themeFillTint="33"/>
             <w:vAlign w:val="center"/>
           </w:tcPr>
           <w:p>
             <w:pPr>
+              <w:jc w:val="center"/>
               <w:rPr>
                 <w:szCs w:val="20"/>
               </w:rPr>
@@ -1527,12 +1533,13 @@
         </w:tc>
         <w:tc>
           <w:tcPr>
-            <w:tcW w:w="1701" w:type="dxa"/>
+            <w:tcW w:w="1850" w:type="dxa"/>
             <w:shd w:val="clear" w:color="auto" w:fill="DBE5F1" w:themeFill="accent1" w:themeFillTint="33"/>
             <w:vAlign w:val="center"/>
           </w:tcPr>
           <w:p>
             <w:pPr>
+              <w:jc w:val="center"/>
               <w:rPr>
                 <w:szCs w:val="20"/>
               </w:rPr>
@@ -1548,11 +1555,12 @@
       </w:tr>
       <w:tr>
         <w:trPr>
+          <w:trHeight w:val="824"/>
           <w:jc w:val="center"/>
         </w:trPr>
         <w:tc>
           <w:tcPr>
-            <w:tcW w:w="2660" w:type="dxa"/>
+            <w:tcW w:w="2893" w:type="dxa"/>
           </w:tcPr>
           <w:p>
             <w:pPr>
@@ -1572,7 +1580,7 @@
         </w:tc>
         <w:tc>
           <w:tcPr>
-            <w:tcW w:w="4536" w:type="dxa"/>
+            <w:tcW w:w="4933" w:type="dxa"/>
           </w:tcPr>
           <w:p>
             <w:pPr>
@@ -1624,7 +1632,7 @@
         </w:tc>
         <w:tc>
           <w:tcPr>
-            <w:tcW w:w="1701" w:type="dxa"/>
+            <w:tcW w:w="1850" w:type="dxa"/>
           </w:tcPr>
           <w:p>
             <w:pPr>
@@ -1645,11 +1653,12 @@
       </w:tr>
       <w:tr>
         <w:trPr>
+          <w:trHeight w:val="534"/>
           <w:jc w:val="center"/>
         </w:trPr>
         <w:tc>
           <w:tcPr>
-            <w:tcW w:w="2660" w:type="dxa"/>
+            <w:tcW w:w="2893" w:type="dxa"/>
           </w:tcPr>
           <w:p>
             <w:pPr>
@@ -1669,7 +1678,7 @@
         </w:tc>
         <w:tc>
           <w:tcPr>
-            <w:tcW w:w="4536" w:type="dxa"/>
+            <w:tcW w:w="4933" w:type="dxa"/>
           </w:tcPr>
           <w:p>
             <w:pPr>
@@ -1721,7 +1730,7 @@
         </w:tc>
         <w:tc>
           <w:tcPr>
-            <w:tcW w:w="1701" w:type="dxa"/>
+            <w:tcW w:w="1850" w:type="dxa"/>
           </w:tcPr>
           <w:p>
             <w:pPr>
@@ -1758,11 +1767,12 @@
       </w:tr>
       <w:tr>
         <w:trPr>
+          <w:trHeight w:val="824"/>
           <w:jc w:val="center"/>
         </w:trPr>
         <w:tc>
           <w:tcPr>
-            <w:tcW w:w="2660" w:type="dxa"/>
+            <w:tcW w:w="2893" w:type="dxa"/>
           </w:tcPr>
           <w:p>
             <w:pPr>
@@ -1782,7 +1792,7 @@
         </w:tc>
         <w:tc>
           <w:tcPr>
-            <w:tcW w:w="4536" w:type="dxa"/>
+            <w:tcW w:w="4933" w:type="dxa"/>
           </w:tcPr>
           <w:p>
             <w:pPr>
@@ -1848,7 +1858,7 @@
         </w:tc>
         <w:tc>
           <w:tcPr>
-            <w:tcW w:w="1701" w:type="dxa"/>
+            <w:tcW w:w="1850" w:type="dxa"/>
           </w:tcPr>
           <w:p>
             <w:pPr>
@@ -1869,11 +1879,12 @@
       </w:tr>
       <w:tr>
         <w:trPr>
+          <w:trHeight w:val="534"/>
           <w:jc w:val="center"/>
         </w:trPr>
         <w:tc>
           <w:tcPr>
-            <w:tcW w:w="2660" w:type="dxa"/>
+            <w:tcW w:w="2893" w:type="dxa"/>
           </w:tcPr>
           <w:p>
             <w:pPr>
@@ -1893,7 +1904,7 @@
         </w:tc>
         <w:tc>
           <w:tcPr>
-            <w:tcW w:w="4536" w:type="dxa"/>
+            <w:tcW w:w="4933" w:type="dxa"/>
           </w:tcPr>
           <w:p>
             <w:pPr>
@@ -1959,7 +1970,7 @@
         </w:tc>
         <w:tc>
           <w:tcPr>
-            <w:tcW w:w="1701" w:type="dxa"/>
+            <w:tcW w:w="1850" w:type="dxa"/>
           </w:tcPr>
           <w:p>
             <w:pPr>
@@ -1980,11 +1991,12 @@
       </w:tr>
       <w:tr>
         <w:trPr>
+          <w:trHeight w:val="549"/>
           <w:jc w:val="center"/>
         </w:trPr>
         <w:tc>
           <w:tcPr>
-            <w:tcW w:w="2660" w:type="dxa"/>
+            <w:tcW w:w="2893" w:type="dxa"/>
           </w:tcPr>
           <w:p>
             <w:pPr>
@@ -2004,7 +2016,7 @@
         </w:tc>
         <w:tc>
           <w:tcPr>
-            <w:tcW w:w="4536" w:type="dxa"/>
+            <w:tcW w:w="4933" w:type="dxa"/>
           </w:tcPr>
           <w:p>
             <w:pPr>
@@ -2070,7 +2082,7 @@
         </w:tc>
         <w:tc>
           <w:tcPr>
-            <w:tcW w:w="1701" w:type="dxa"/>
+            <w:tcW w:w="1850" w:type="dxa"/>
           </w:tcPr>
           <w:p>
             <w:pPr>
@@ -2091,11 +2103,12 @@
       </w:tr>
       <w:tr>
         <w:trPr>
+          <w:trHeight w:val="534"/>
           <w:jc w:val="center"/>
         </w:trPr>
         <w:tc>
           <w:tcPr>
-            <w:tcW w:w="2660" w:type="dxa"/>
+            <w:tcW w:w="2893" w:type="dxa"/>
           </w:tcPr>
           <w:p>
             <w:pPr>
@@ -2115,7 +2128,7 @@
         </w:tc>
         <w:tc>
           <w:tcPr>
-            <w:tcW w:w="4536" w:type="dxa"/>
+            <w:tcW w:w="4933" w:type="dxa"/>
           </w:tcPr>
           <w:p>
             <w:pPr>
@@ -2167,7 +2180,7 @@
         </w:tc>
         <w:tc>
           <w:tcPr>
-            <w:tcW w:w="1701" w:type="dxa"/>
+            <w:tcW w:w="1850" w:type="dxa"/>
           </w:tcPr>
           <w:p>
             <w:pPr>
@@ -2304,19 +2317,19 @@
         <w:tblLook w:val="01E0" w:firstRow="1" w:lastRow="1" w:firstColumn="1" w:lastColumn="1" w:noHBand="0" w:noVBand="0"/>
       </w:tblPr>
       <w:tblGrid>
-        <w:gridCol w:w="1533"/>
-        <w:gridCol w:w="3286"/>
-        <w:gridCol w:w="2323"/>
-        <w:gridCol w:w="2323"/>
+        <w:gridCol w:w="1584"/>
+        <w:gridCol w:w="3395"/>
+        <w:gridCol w:w="2400"/>
+        <w:gridCol w:w="2400"/>
       </w:tblGrid>
       <w:tr>
         <w:trPr>
-          <w:trHeight w:val="408"/>
+          <w:trHeight w:val="428"/>
           <w:jc w:val="center"/>
         </w:trPr>
         <w:tc>
           <w:tcPr>
-            <w:tcW w:w="1533" w:type="dxa"/>
+            <w:tcW w:w="1584" w:type="dxa"/>
             <w:shd w:val="clear" w:color="auto" w:fill="DBE5F1" w:themeFill="accent1" w:themeFillTint="33"/>
             <w:vAlign w:val="center"/>
           </w:tcPr>
@@ -2331,7 +2344,7 @@
         </w:tc>
         <w:tc>
           <w:tcPr>
-            <w:tcW w:w="3286" w:type="dxa"/>
+            <w:tcW w:w="3395" w:type="dxa"/>
             <w:shd w:val="clear" w:color="auto" w:fill="DBE5F1" w:themeFill="accent1" w:themeFillTint="33"/>
             <w:vAlign w:val="center"/>
           </w:tcPr>
@@ -2346,7 +2359,7 @@
         </w:tc>
         <w:tc>
           <w:tcPr>
-            <w:tcW w:w="2323" w:type="dxa"/>
+            <w:tcW w:w="2400" w:type="dxa"/>
             <w:shd w:val="clear" w:color="auto" w:fill="DBE5F1" w:themeFill="accent1" w:themeFillTint="33"/>
             <w:vAlign w:val="center"/>
           </w:tcPr>
@@ -2361,7 +2374,7 @@
         </w:tc>
         <w:tc>
           <w:tcPr>
-            <w:tcW w:w="2323" w:type="dxa"/>
+            <w:tcW w:w="2400" w:type="dxa"/>
             <w:shd w:val="clear" w:color="auto" w:fill="DBE5F1" w:themeFill="accent1" w:themeFillTint="33"/>
             <w:vAlign w:val="center"/>
           </w:tcPr>
@@ -2377,12 +2390,12 @@
       </w:tr>
       <w:tr>
         <w:trPr>
-          <w:trHeight w:val="2029"/>
+          <w:trHeight w:val="2133"/>
           <w:jc w:val="center"/>
         </w:trPr>
         <w:tc>
           <w:tcPr>
-            <w:tcW w:w="1533" w:type="dxa"/>
+            <w:tcW w:w="1584" w:type="dxa"/>
           </w:tcPr>
           <w:p>
             <w:pPr>
@@ -2401,7 +2414,7 @@
         </w:tc>
         <w:tc>
           <w:tcPr>
-            <w:tcW w:w="3286" w:type="dxa"/>
+            <w:tcW w:w="3395" w:type="dxa"/>
           </w:tcPr>
           <w:p>
             <w:pPr>
@@ -2506,7 +2519,7 @@
         </w:tc>
         <w:tc>
           <w:tcPr>
-            <w:tcW w:w="2323" w:type="dxa"/>
+            <w:tcW w:w="2400" w:type="dxa"/>
           </w:tcPr>
           <w:p>
             <w:pPr>
@@ -2583,7 +2596,7 @@
         </w:tc>
         <w:tc>
           <w:tcPr>
-            <w:tcW w:w="2323" w:type="dxa"/>
+            <w:tcW w:w="2400" w:type="dxa"/>
           </w:tcPr>
           <w:p>
             <w:pPr>
@@ -2647,12 +2660,12 @@
       </w:tr>
       <w:tr>
         <w:trPr>
-          <w:trHeight w:val="2029"/>
+          <w:trHeight w:val="2133"/>
           <w:jc w:val="center"/>
         </w:trPr>
         <w:tc>
           <w:tcPr>
-            <w:tcW w:w="1533" w:type="dxa"/>
+            <w:tcW w:w="1584" w:type="dxa"/>
           </w:tcPr>
           <w:p>
             <w:pPr>
@@ -2687,7 +2700,7 @@
         </w:tc>
         <w:tc>
           <w:tcPr>
-            <w:tcW w:w="3286" w:type="dxa"/>
+            <w:tcW w:w="3395" w:type="dxa"/>
           </w:tcPr>
           <w:p>
             <w:pPr>
@@ -2792,7 +2805,7 @@
         </w:tc>
         <w:tc>
           <w:tcPr>
-            <w:tcW w:w="2323" w:type="dxa"/>
+            <w:tcW w:w="2400" w:type="dxa"/>
           </w:tcPr>
           <w:p>
             <w:pPr>
@@ -2841,7 +2854,7 @@
         </w:tc>
         <w:tc>
           <w:tcPr>
-            <w:tcW w:w="2323" w:type="dxa"/>
+            <w:tcW w:w="2400" w:type="dxa"/>
           </w:tcPr>
           <w:p>
             <w:pPr>
@@ -2883,12 +2896,12 @@
       </w:tr>
       <w:tr>
         <w:trPr>
-          <w:trHeight w:val="752"/>
+          <w:trHeight w:val="790"/>
           <w:jc w:val="center"/>
         </w:trPr>
         <w:tc>
           <w:tcPr>
-            <w:tcW w:w="1533" w:type="dxa"/>
+            <w:tcW w:w="1584" w:type="dxa"/>
           </w:tcPr>
           <w:p>
             <w:pPr>
@@ -2907,7 +2920,7 @@
         </w:tc>
         <w:tc>
           <w:tcPr>
-            <w:tcW w:w="3286" w:type="dxa"/>
+            <w:tcW w:w="3395" w:type="dxa"/>
           </w:tcPr>
           <w:p>
             <w:pPr>
@@ -2926,7 +2939,7 @@
         </w:tc>
         <w:tc>
           <w:tcPr>
-            <w:tcW w:w="2323" w:type="dxa"/>
+            <w:tcW w:w="2400" w:type="dxa"/>
           </w:tcPr>
           <w:p>
             <w:pPr>
@@ -2945,7 +2958,7 @@
         </w:tc>
         <w:tc>
           <w:tcPr>
-            <w:tcW w:w="2323" w:type="dxa"/>
+            <w:tcW w:w="2400" w:type="dxa"/>
           </w:tcPr>
           <w:p>
             <w:pPr>
@@ -2992,10 +3005,10 @@
     </w:p>
     <w:p>
       <w:pPr>
-        <w:pStyle w:val="Comments"/>
+        <w:jc w:val="both"/>
       </w:pPr>
       <w:r>
-        <w:t>O custo do projeto será monitorado pelo software MS Project.</w:t>
+        <w:t>O custo do projeto será monitorado pelo software MS Project</w:t>
       </w:r>
     </w:p>
     <w:p/>
@@ -3019,10 +3032,10 @@
     </w:p>
     <w:p>
       <w:pPr>
-        <w:pStyle w:val="Comments"/>
+        <w:jc w:val="both"/>
       </w:pPr>
       <w:r>
-        <w:t>Os custos serão estimados a partir do custo por hora e do tempo utilizado para o desenvolvimento das demandas.</w:t>
+        <w:t>Os custos serão estimados a partir do custo por hora de cada desenvolvedor e do tempo estimado para o desenvolvimento das demandas.</w:t>
       </w:r>
     </w:p>
     <w:p/>
@@ -3040,13 +3053,12 @@
     </w:p>
     <w:p>
       <w:pPr>
-        <w:pStyle w:val="Comments"/>
+        <w:jc w:val="both"/>
       </w:pPr>
       <w:r>
-        <w:t>O orçamento será a soma de todo o tempo estimado para desenvolver o projeto multiplicado pelo valor por hora de cada desenvolvedor.</w:t>
+        <w:t>O orçamento será a soma de todo o tempo estimado para desenvolver o projeto como um todo, multiplicado pelo custo hora de cada desenvolvedor.</w:t>
       </w:r>
     </w:p>
-    <w:p/>
     <w:p>
       <w:pPr>
         <w:pStyle w:val="Heading2"/>
@@ -3064,19 +3076,15 @@
     </w:p>
     <w:p>
       <w:pPr>
-        <w:pStyle w:val="Comments"/>
+        <w:jc w:val="both"/>
       </w:pPr>
       <w:r>
-        <w:t>O custo do projeto será monitorado pelo software MS Project</w:t>
-      </w:r>
-      <w:r>
-        <w:t>.</w:t>
+        <w:t>O custo do projeto será monitorado e controlado pelo software MS Project.</w:t>
       </w:r>
     </w:p>
-    <w:p/>
     <w:tbl>
       <w:tblPr>
-        <w:tblW w:w="8525" w:type="dxa"/>
+        <w:tblW w:w="9631" w:type="dxa"/>
         <w:jc w:val="center"/>
         <w:tblBorders>
           <w:top w:val="single" w:sz="4" w:space="0" w:color="999999"/>
@@ -3094,18 +3102,18 @@
         <w:tblLook w:val="0000" w:firstRow="0" w:lastRow="0" w:firstColumn="0" w:lastColumn="0" w:noHBand="0" w:noVBand="0"/>
       </w:tblPr>
       <w:tblGrid>
-        <w:gridCol w:w="2395"/>
-        <w:gridCol w:w="4596"/>
-        <w:gridCol w:w="1534"/>
+        <w:gridCol w:w="2706"/>
+        <w:gridCol w:w="5191"/>
+        <w:gridCol w:w="1734"/>
       </w:tblGrid>
       <w:tr>
         <w:trPr>
-          <w:trHeight w:val="389"/>
+          <w:trHeight w:val="476"/>
           <w:jc w:val="center"/>
         </w:trPr>
         <w:tc>
           <w:tcPr>
-            <w:tcW w:w="8525" w:type="dxa"/>
+            <w:tcW w:w="9631" w:type="dxa"/>
             <w:gridSpan w:val="3"/>
             <w:shd w:val="clear" w:color="auto" w:fill="DBE5F1" w:themeFill="accent1" w:themeFillTint="33"/>
             <w:vAlign w:val="center"/>
@@ -3121,6 +3129,7 @@
               <w:rPr>
                 <w:b/>
               </w:rPr>
+              <w:lastRenderedPageBreak/>
               <w:t>Aprovações</w:t>
             </w:r>
           </w:p>
@@ -3128,12 +3137,12 @@
       </w:tr>
       <w:tr>
         <w:trPr>
-          <w:trHeight w:val="292"/>
+          <w:trHeight w:val="358"/>
           <w:jc w:val="center"/>
         </w:trPr>
         <w:tc>
           <w:tcPr>
-            <w:tcW w:w="2395" w:type="dxa"/>
+            <w:tcW w:w="2706" w:type="dxa"/>
             <w:shd w:val="clear" w:color="auto" w:fill="DBE5F1" w:themeFill="accent1" w:themeFillTint="33"/>
             <w:vAlign w:val="center"/>
           </w:tcPr>
@@ -3154,7 +3163,7 @@
         </w:tc>
         <w:tc>
           <w:tcPr>
-            <w:tcW w:w="4596" w:type="dxa"/>
+            <w:tcW w:w="5191" w:type="dxa"/>
             <w:shd w:val="clear" w:color="auto" w:fill="DBE5F1" w:themeFill="accent1" w:themeFillTint="33"/>
             <w:vAlign w:val="center"/>
           </w:tcPr>
@@ -3175,7 +3184,7 @@
         </w:tc>
         <w:tc>
           <w:tcPr>
-            <w:tcW w:w="1533" w:type="dxa"/>
+            <w:tcW w:w="1734" w:type="dxa"/>
             <w:shd w:val="clear" w:color="auto" w:fill="DBE5F1" w:themeFill="accent1" w:themeFillTint="33"/>
             <w:vAlign w:val="center"/>
           </w:tcPr>
@@ -3197,12 +3206,12 @@
       </w:tr>
       <w:tr>
         <w:trPr>
-          <w:trHeight w:val="351"/>
+          <w:trHeight w:val="430"/>
           <w:jc w:val="center"/>
         </w:trPr>
         <w:tc>
           <w:tcPr>
-            <w:tcW w:w="2395" w:type="dxa"/>
+            <w:tcW w:w="2706" w:type="dxa"/>
             <w:vAlign w:val="center"/>
           </w:tcPr>
           <w:p>
@@ -3217,14 +3226,14 @@
         </w:tc>
         <w:tc>
           <w:tcPr>
-            <w:tcW w:w="4596" w:type="dxa"/>
+            <w:tcW w:w="5191" w:type="dxa"/>
             <w:vAlign w:val="center"/>
           </w:tcPr>
           <w:p/>
         </w:tc>
         <w:tc>
           <w:tcPr>
-            <w:tcW w:w="1533" w:type="dxa"/>
+            <w:tcW w:w="1734" w:type="dxa"/>
             <w:vAlign w:val="center"/>
           </w:tcPr>
           <w:p/>
@@ -3232,12 +3241,12 @@
       </w:tr>
       <w:tr>
         <w:trPr>
-          <w:trHeight w:val="351"/>
+          <w:trHeight w:val="430"/>
           <w:jc w:val="center"/>
         </w:trPr>
         <w:tc>
           <w:tcPr>
-            <w:tcW w:w="2395" w:type="dxa"/>
+            <w:tcW w:w="2706" w:type="dxa"/>
             <w:vAlign w:val="center"/>
           </w:tcPr>
           <w:p>
@@ -3252,7 +3261,7 @@
         </w:tc>
         <w:tc>
           <w:tcPr>
-            <w:tcW w:w="4596" w:type="dxa"/>
+            <w:tcW w:w="5191" w:type="dxa"/>
             <w:vAlign w:val="center"/>
           </w:tcPr>
           <w:p>
@@ -3266,7 +3275,7 @@
         </w:tc>
         <w:tc>
           <w:tcPr>
-            <w:tcW w:w="1533" w:type="dxa"/>
+            <w:tcW w:w="1734" w:type="dxa"/>
             <w:vAlign w:val="center"/>
           </w:tcPr>
           <w:p>
@@ -3366,21 +3375,7 @@
               <w:noProof/>
               <w:color w:val="244061" w:themeColor="accent1" w:themeShade="80"/>
             </w:rPr>
-            <w:t xml:space="preserve">Plano de gerenciamento </w:t>
-          </w:r>
-          <w:r>
-            <w:rPr>
-              <w:noProof/>
-              <w:color w:val="244061" w:themeColor="accent1" w:themeShade="80"/>
-            </w:rPr>
-            <w:t>dos custos</w:t>
-          </w:r>
-          <w:r>
-            <w:rPr>
-              <w:noProof/>
-              <w:color w:val="244061" w:themeColor="accent1" w:themeShade="80"/>
-            </w:rPr>
-            <w:t>.docx</w:t>
+            <w:t>custo_ehSoja.docx</w:t>
           </w:r>
           <w:r>
             <w:rPr>
@@ -3603,27 +3598,17 @@
         <w:p>
           <w:pPr>
             <w:pStyle w:val="Comments"/>
+            <w:rPr>
+              <w:sz w:val="22"/>
+              <w:szCs w:val="22"/>
+            </w:rPr>
           </w:pPr>
           <w:r>
-            <w:fldChar w:fldCharType="begin"/>
-          </w:r>
-          <w:r>
-            <w:instrText xml:space="preserve"> TITLE   \* MERGEFORMAT </w:instrText>
-          </w:r>
-          <w:r>
-            <w:fldChar w:fldCharType="separate"/>
-          </w:r>
-          <w:r>
-            <w:t xml:space="preserve">Plano de Gerenciamento dos </w:t>
-          </w:r>
-          <w:r>
-            <w:t>C</w:t>
-          </w:r>
-          <w:r>
-            <w:t>ustos</w:t>
-          </w:r>
-          <w:r>
-            <w:fldChar w:fldCharType="end"/>
+            <w:rPr>
+              <w:sz w:val="22"/>
+              <w:szCs w:val="22"/>
+            </w:rPr>
+            <w:t>Plano de Gerenciamento de Custos</w:t>
           </w:r>
         </w:p>
       </w:tc>
@@ -3636,10 +3621,16 @@
         <w:p>
           <w:pPr>
             <w:pStyle w:val="Comments"/>
+            <w:rPr>
+              <w:sz w:val="22"/>
+              <w:szCs w:val="22"/>
+            </w:rPr>
           </w:pPr>
           <w:r>
             <w:rPr>
               <w:noProof/>
+              <w:sz w:val="22"/>
+              <w:szCs w:val="22"/>
             </w:rPr>
             <w:drawing>
               <wp:inline distT="0" distB="0" distL="0" distR="0" wp14:anchorId="7501353F" wp14:editId="4A649F65">
@@ -3729,6 +3720,8 @@
             <w:pStyle w:val="Header"/>
             <w:rPr>
               <w:b/>
+              <w:sz w:val="22"/>
+              <w:szCs w:val="22"/>
             </w:rPr>
           </w:pPr>
         </w:p>
@@ -4766,13 +4759,13 @@
     <w:link w:val="CommentsChar"/>
     <w:autoRedefine/>
     <w:qFormat/>
-    <w:rsid w:val="00047F80"/>
+    <w:rsid w:val="009F6346"/>
     <w:pPr>
       <w:tabs>
         <w:tab w:val="center" w:pos="4320"/>
         <w:tab w:val="right" w:pos="8640"/>
       </w:tabs>
-      <w:jc w:val="both"/>
+      <w:jc w:val="center"/>
     </w:pPr>
     <w:rPr>
       <w:rFonts w:asciiTheme="minorHAnsi" w:eastAsia="Times" w:hAnsiTheme="minorHAnsi" w:cs="Times New Roman"/>
@@ -4783,7 +4776,7 @@
     <w:name w:val="Comments Char"/>
     <w:basedOn w:val="DefaultParagraphFont"/>
     <w:link w:val="Comments"/>
-    <w:rsid w:val="00047F80"/>
+    <w:rsid w:val="009F6346"/>
     <w:rPr>
       <w:rFonts w:eastAsia="Times" w:cs="Times New Roman"/>
       <w:lang w:eastAsia="pt-BR"/>
@@ -4950,6 +4943,7 @@
   </w:compat>
   <w:rsids>
     <w:rsidRoot w:val="005A0F9C"/>
+    <w:rsid w:val="001F4E0A"/>
     <w:rsid w:val="00324DAE"/>
     <w:rsid w:val="005A0F9C"/>
     <w:rsid w:val="006C5649"/>
@@ -5716,26 +5710,6 @@
 </file>
 
 <file path=customXml/item1.xml><?xml version="1.0" encoding="utf-8"?>
-<?mso-contentType ?>
-<FormTemplates xmlns="http://schemas.microsoft.com/sharepoint/v3/contenttype/forms">
-  <Display>DocumentLibraryForm</Display>
-  <Edit>DocumentLibraryForm</Edit>
-  <New>DocumentLibraryForm</New>
-</FormTemplates>
-</file>
-
-<file path=customXml/item2.xml><?xml version="1.0" encoding="utf-8"?>
-<p:properties xmlns:p="http://schemas.microsoft.com/office/2006/metadata/properties" xmlns:xsi="http://www.w3.org/2001/XMLSchema-instance" xmlns:pc="http://schemas.microsoft.com/office/infopath/2007/PartnerControls">
-  <documentManagement>
-    <TaxCatchAll xmlns="e62effa8-c612-4657-b64e-83124bbab7cb" xsi:nil="true"/>
-    <lcf76f155ced4ddcb4097134ff3c332f xmlns="d78dacd4-ba8a-4506-8839-a918012505f4">
-      <Terms xmlns="http://schemas.microsoft.com/office/infopath/2007/PartnerControls"/>
-    </lcf76f155ced4ddcb4097134ff3c332f>
-  </documentManagement>
-</p:properties>
-</file>
-
-<file path=customXml/item3.xml><?xml version="1.0" encoding="utf-8"?>
 <ct:contentTypeSchema xmlns:ct="http://schemas.microsoft.com/office/2006/metadata/contentType" xmlns:ma="http://schemas.microsoft.com/office/2006/metadata/properties/metaAttributes" ct:_="" ma:_="" ma:contentTypeName="Documento" ma:contentTypeID="0x0101003DBE3F774DAFDB43B7AECC64F026BC1B" ma:contentTypeVersion="8" ma:contentTypeDescription="Crie um novo documento." ma:contentTypeScope="" ma:versionID="0a465c94922a95d2e8b01b0e1fef8400">
   <xsd:schema xmlns:xsd="http://www.w3.org/2001/XMLSchema" xmlns:xs="http://www.w3.org/2001/XMLSchema" xmlns:p="http://schemas.microsoft.com/office/2006/metadata/properties" xmlns:ns2="d78dacd4-ba8a-4506-8839-a918012505f4" xmlns:ns3="e62effa8-c612-4657-b64e-83124bbab7cb" targetNamespace="http://schemas.microsoft.com/office/2006/metadata/properties" ma:root="true" ma:fieldsID="ad5cb4dfe284b571df67547a72c05143" ns2:_="" ns3:_="">
     <xsd:import namespace="d78dacd4-ba8a-4506-8839-a918012505f4"/>
@@ -5912,10 +5886,41 @@
 </ct:contentTypeSchema>
 </file>
 
+<file path=customXml/item2.xml><?xml version="1.0" encoding="utf-8"?>
+<p:properties xmlns:p="http://schemas.microsoft.com/office/2006/metadata/properties" xmlns:xsi="http://www.w3.org/2001/XMLSchema-instance" xmlns:pc="http://schemas.microsoft.com/office/infopath/2007/PartnerControls">
+  <documentManagement>
+    <TaxCatchAll xmlns="e62effa8-c612-4657-b64e-83124bbab7cb" xsi:nil="true"/>
+    <lcf76f155ced4ddcb4097134ff3c332f xmlns="d78dacd4-ba8a-4506-8839-a918012505f4">
+      <Terms xmlns="http://schemas.microsoft.com/office/infopath/2007/PartnerControls"/>
+    </lcf76f155ced4ddcb4097134ff3c332f>
+  </documentManagement>
+</p:properties>
+</file>
+
+<file path=customXml/item3.xml><?xml version="1.0" encoding="utf-8"?>
+<?mso-contentType ?>
+<FormTemplates xmlns="http://schemas.microsoft.com/sharepoint/v3/contenttype/forms">
+  <Display>DocumentLibraryForm</Display>
+  <Edit>DocumentLibraryForm</Edit>
+  <New>DocumentLibraryForm</New>
+</FormTemplates>
+</file>
+
 <file path=customXml/itemProps1.xml><?xml version="1.0" encoding="utf-8"?>
-<ds:datastoreItem xmlns:ds="http://schemas.openxmlformats.org/officeDocument/2006/customXml" ds:itemID="{A9B39801-A0BC-4D3B-9EC9-A56CB18944DF}">
+<ds:datastoreItem xmlns:ds="http://schemas.openxmlformats.org/officeDocument/2006/customXml" ds:itemID="{08F72B39-4EE8-49A8-94E0-3BCB9B49E738}">
   <ds:schemaRefs>
-    <ds:schemaRef ds:uri="http://schemas.microsoft.com/sharepoint/v3/contenttype/forms"/>
+    <ds:schemaRef ds:uri="http://schemas.microsoft.com/office/2006/metadata/contentType"/>
+    <ds:schemaRef ds:uri="http://schemas.microsoft.com/office/2006/metadata/properties/metaAttributes"/>
+    <ds:schemaRef ds:uri="http://www.w3.org/2001/XMLSchema"/>
+    <ds:schemaRef ds:uri="http://schemas.microsoft.com/office/2006/metadata/properties"/>
+    <ds:schemaRef ds:uri="d78dacd4-ba8a-4506-8839-a918012505f4"/>
+    <ds:schemaRef ds:uri="e62effa8-c612-4657-b64e-83124bbab7cb"/>
+    <ds:schemaRef ds:uri="http://schemas.microsoft.com/office/2006/documentManagement/types"/>
+    <ds:schemaRef ds:uri="http://schemas.microsoft.com/office/infopath/2007/PartnerControls"/>
+    <ds:schemaRef ds:uri="http://schemas.openxmlformats.org/package/2006/metadata/core-properties"/>
+    <ds:schemaRef ds:uri="http://purl.org/dc/elements/1.1/"/>
+    <ds:schemaRef ds:uri="http://purl.org/dc/terms/"/>
+    <ds:schemaRef ds:uri="http://schemas.microsoft.com/internal/obd"/>
   </ds:schemaRefs>
 </ds:datastoreItem>
 </file>
@@ -5932,20 +5937,9 @@
 </file>
 
 <file path=customXml/itemProps3.xml><?xml version="1.0" encoding="utf-8"?>
-<ds:datastoreItem xmlns:ds="http://schemas.openxmlformats.org/officeDocument/2006/customXml" ds:itemID="{08F72B39-4EE8-49A8-94E0-3BCB9B49E738}">
+<ds:datastoreItem xmlns:ds="http://schemas.openxmlformats.org/officeDocument/2006/customXml" ds:itemID="{A9B39801-A0BC-4D3B-9EC9-A56CB18944DF}">
   <ds:schemaRefs>
-    <ds:schemaRef ds:uri="http://schemas.microsoft.com/office/2006/metadata/contentType"/>
-    <ds:schemaRef ds:uri="http://schemas.microsoft.com/office/2006/metadata/properties/metaAttributes"/>
-    <ds:schemaRef ds:uri="http://www.w3.org/2001/XMLSchema"/>
-    <ds:schemaRef ds:uri="http://schemas.microsoft.com/office/2006/metadata/properties"/>
-    <ds:schemaRef ds:uri="d78dacd4-ba8a-4506-8839-a918012505f4"/>
-    <ds:schemaRef ds:uri="e62effa8-c612-4657-b64e-83124bbab7cb"/>
-    <ds:schemaRef ds:uri="http://schemas.microsoft.com/office/2006/documentManagement/types"/>
-    <ds:schemaRef ds:uri="http://schemas.microsoft.com/office/infopath/2007/PartnerControls"/>
-    <ds:schemaRef ds:uri="http://schemas.openxmlformats.org/package/2006/metadata/core-properties"/>
-    <ds:schemaRef ds:uri="http://purl.org/dc/elements/1.1/"/>
-    <ds:schemaRef ds:uri="http://purl.org/dc/terms/"/>
-    <ds:schemaRef ds:uri="http://schemas.microsoft.com/internal/obd"/>
+    <ds:schemaRef ds:uri="http://schemas.microsoft.com/sharepoint/v3/contenttype/forms"/>
   </ds:schemaRefs>
 </ds:datastoreItem>
 </file>
</xml_diff>

<commit_message>
updating cost management document
</commit_message>
<xml_diff>
--- a/docs/Gerenciamento de Custo/custo_ehSoja.docx
+++ b/docs/Gerenciamento de Custo/custo_ehSoja.docx
@@ -1,6 +1,6 @@
 
 <file path=word/document.xml><?xml version="1.0" encoding="utf-8"?>
-<w:document xmlns:wpc="http://schemas.microsoft.com/office/word/2010/wordprocessingCanvas" xmlns:cx="http://schemas.microsoft.com/office/drawing/2014/chartex" xmlns:cx1="http://schemas.microsoft.com/office/drawing/2015/9/8/chartex" xmlns:cx2="http://schemas.microsoft.com/office/drawing/2015/10/21/chartex" xmlns:cx3="http://schemas.microsoft.com/office/drawing/2016/5/9/chartex" xmlns:cx4="http://schemas.microsoft.com/office/drawing/2016/5/10/chartex" xmlns:cx5="http://schemas.microsoft.com/office/drawing/2016/5/11/chartex" xmlns:cx6="http://schemas.microsoft.com/office/drawing/2016/5/12/chartex" xmlns:cx7="http://schemas.microsoft.com/office/drawing/2016/5/13/chartex" xmlns:cx8="http://schemas.microsoft.com/office/drawing/2016/5/14/chartex" xmlns:mc="http://schemas.openxmlformats.org/markup-compatibility/2006" xmlns:aink="http://schemas.microsoft.com/office/drawing/2016/ink" xmlns:am3d="http://schemas.microsoft.com/office/drawing/2017/model3d" xmlns:o="urn:schemas-microsoft-com:office:office" xmlns:r="http://schemas.openxmlformats.org/officeDocument/2006/relationships" xmlns:m="http://schemas.openxmlformats.org/officeDocument/2006/math" xmlns:v="urn:schemas-microsoft-com:vml" xmlns:wp14="http://schemas.microsoft.com/office/word/2010/wordprocessingDrawing" xmlns:wp="http://schemas.openxmlformats.org/drawingml/2006/wordprocessingDrawing" xmlns:w10="urn:schemas-microsoft-com:office:word" xmlns:w="http://schemas.openxmlformats.org/wordprocessingml/2006/main" xmlns:w14="http://schemas.microsoft.com/office/word/2010/wordml" xmlns:w15="http://schemas.microsoft.com/office/word/2012/wordml" xmlns:w16cid="http://schemas.microsoft.com/office/word/2016/wordml/cid" xmlns:w16se="http://schemas.microsoft.com/office/word/2015/wordml/symex" xmlns:wpg="http://schemas.microsoft.com/office/word/2010/wordprocessingGroup" xmlns:wpi="http://schemas.microsoft.com/office/word/2010/wordprocessingInk" xmlns:wne="http://schemas.microsoft.com/office/word/2006/wordml" xmlns:wps="http://schemas.microsoft.com/office/word/2010/wordprocessingShape" mc:Ignorable="w14 w15 w16se w16cid wp14">
+<w:document xmlns:wpc="http://schemas.microsoft.com/office/word/2010/wordprocessingCanvas" xmlns:cx="http://schemas.microsoft.com/office/drawing/2014/chartex" xmlns:cx1="http://schemas.microsoft.com/office/drawing/2015/9/8/chartex" xmlns:cx2="http://schemas.microsoft.com/office/drawing/2015/10/21/chartex" xmlns:cx3="http://schemas.microsoft.com/office/drawing/2016/5/9/chartex" xmlns:cx4="http://schemas.microsoft.com/office/drawing/2016/5/10/chartex" xmlns:cx5="http://schemas.microsoft.com/office/drawing/2016/5/11/chartex" xmlns:cx6="http://schemas.microsoft.com/office/drawing/2016/5/12/chartex" xmlns:cx7="http://schemas.microsoft.com/office/drawing/2016/5/13/chartex" xmlns:cx8="http://schemas.microsoft.com/office/drawing/2016/5/14/chartex" xmlns:mc="http://schemas.openxmlformats.org/markup-compatibility/2006" xmlns:aink="http://schemas.microsoft.com/office/drawing/2016/ink" xmlns:am3d="http://schemas.microsoft.com/office/drawing/2017/model3d" xmlns:o="urn:schemas-microsoft-com:office:office" xmlns:oel="http://schemas.microsoft.com/office/2019/extlst" xmlns:r="http://schemas.openxmlformats.org/officeDocument/2006/relationships" xmlns:m="http://schemas.openxmlformats.org/officeDocument/2006/math" xmlns:v="urn:schemas-microsoft-com:vml" xmlns:wp14="http://schemas.microsoft.com/office/word/2010/wordprocessingDrawing" xmlns:wp="http://schemas.openxmlformats.org/drawingml/2006/wordprocessingDrawing" xmlns:w10="urn:schemas-microsoft-com:office:word" xmlns:w="http://schemas.openxmlformats.org/wordprocessingml/2006/main" xmlns:w14="http://schemas.microsoft.com/office/word/2010/wordml" xmlns:w15="http://schemas.microsoft.com/office/word/2012/wordml" xmlns:w16cex="http://schemas.microsoft.com/office/word/2018/wordml/cex" xmlns:w16cid="http://schemas.microsoft.com/office/word/2016/wordml/cid" xmlns:w16="http://schemas.microsoft.com/office/word/2018/wordml" xmlns:w16sdtdh="http://schemas.microsoft.com/office/word/2020/wordml/sdtdatahash" xmlns:w16se="http://schemas.microsoft.com/office/word/2015/wordml/symex" xmlns:wpg="http://schemas.microsoft.com/office/word/2010/wordprocessingGroup" xmlns:wpi="http://schemas.microsoft.com/office/word/2010/wordprocessingInk" xmlns:wne="http://schemas.microsoft.com/office/word/2006/wordml" xmlns:wps="http://schemas.microsoft.com/office/word/2010/wordprocessingShape" mc:Ignorable="w14 w15 w16se w16cid w16 w16cex w16sdtdh wp14">
   <w:body>
     <w:p/>
     <w:tbl>
@@ -25,8 +25,8 @@
       <w:tblGrid>
         <w:gridCol w:w="722"/>
         <w:gridCol w:w="1106"/>
-        <w:gridCol w:w="2371"/>
-        <w:gridCol w:w="4302"/>
+        <w:gridCol w:w="2761"/>
+        <w:gridCol w:w="3912"/>
       </w:tblGrid>
       <w:tr>
         <w:trPr>
@@ -105,7 +105,7 @@
         </w:tc>
         <w:tc>
           <w:tcPr>
-            <w:tcW w:w="2371" w:type="dxa"/>
+            <w:tcW w:w="2761" w:type="dxa"/>
             <w:shd w:val="clear" w:color="auto" w:fill="DBE5F1" w:themeFill="accent1" w:themeFillTint="33"/>
             <w:vAlign w:val="center"/>
           </w:tcPr>
@@ -126,7 +126,7 @@
         </w:tc>
         <w:tc>
           <w:tcPr>
-            <w:tcW w:w="4301" w:type="dxa"/>
+            <w:tcW w:w="3912" w:type="dxa"/>
             <w:shd w:val="clear" w:color="auto" w:fill="DBE5F1" w:themeFill="accent1" w:themeFillTint="33"/>
             <w:vAlign w:val="center"/>
           </w:tcPr>
@@ -159,7 +159,6 @@
           <w:p>
             <w:pPr>
               <w:pStyle w:val="Verses"/>
-              <w:jc w:val="left"/>
             </w:pPr>
             <w:r>
               <w:t>1</w:t>
@@ -182,7 +181,7 @@
         </w:tc>
         <w:tc>
           <w:tcPr>
-            <w:tcW w:w="2371" w:type="dxa"/>
+            <w:tcW w:w="2761" w:type="dxa"/>
             <w:vAlign w:val="center"/>
           </w:tcPr>
           <w:p>
@@ -196,7 +195,7 @@
         </w:tc>
         <w:tc>
           <w:tcPr>
-            <w:tcW w:w="4301" w:type="dxa"/>
+            <w:tcW w:w="3912" w:type="dxa"/>
             <w:vAlign w:val="center"/>
           </w:tcPr>
           <w:p>
@@ -209,8 +208,6 @@
             <w:r>
               <w:t>V</w:t>
             </w:r>
-            <w:bookmarkStart w:id="0" w:name="_GoBack"/>
-            <w:bookmarkEnd w:id="0"/>
             <w:r>
               <w:t>ersão</w:t>
             </w:r>
@@ -230,7 +227,6 @@
           <w:p>
             <w:pPr>
               <w:pStyle w:val="Verses"/>
-              <w:jc w:val="left"/>
             </w:pPr>
             <w:r>
               <w:t>2</w:t>
@@ -253,7 +249,7 @@
         </w:tc>
         <w:tc>
           <w:tcPr>
-            <w:tcW w:w="2371" w:type="dxa"/>
+            <w:tcW w:w="2761" w:type="dxa"/>
             <w:vAlign w:val="center"/>
           </w:tcPr>
           <w:p>
@@ -261,13 +257,19 @@
               <w:pStyle w:val="Verses"/>
             </w:pPr>
             <w:r>
-              <w:t>Pedro Reginaldo Tome Silva</w:t>
-            </w:r>
-          </w:p>
-        </w:tc>
-        <w:tc>
-          <w:tcPr>
-            <w:tcW w:w="4301" w:type="dxa"/>
+              <w:t>Pedro Reginaldo Tom</w:t>
+            </w:r>
+            <w:r>
+              <w:t>é</w:t>
+            </w:r>
+            <w:r>
+              <w:t xml:space="preserve"> Silva</w:t>
+            </w:r>
+          </w:p>
+        </w:tc>
+        <w:tc>
+          <w:tcPr>
+            <w:tcW w:w="3912" w:type="dxa"/>
             <w:vAlign w:val="center"/>
           </w:tcPr>
           <w:p>
@@ -275,7 +277,69 @@
               <w:pStyle w:val="Verses"/>
             </w:pPr>
             <w:r>
-              <w:t xml:space="preserve">Segunda Versão </w:t>
+              <w:t>Revisão dos textos</w:t>
+            </w:r>
+          </w:p>
+        </w:tc>
+      </w:tr>
+      <w:tr>
+        <w:trPr>
+          <w:trHeight w:val="387"/>
+          <w:jc w:val="center"/>
+        </w:trPr>
+        <w:tc>
+          <w:tcPr>
+            <w:tcW w:w="722" w:type="dxa"/>
+            <w:vAlign w:val="center"/>
+          </w:tcPr>
+          <w:p>
+            <w:pPr>
+              <w:pStyle w:val="Verses"/>
+            </w:pPr>
+            <w:r>
+              <w:t>3</w:t>
+            </w:r>
+          </w:p>
+        </w:tc>
+        <w:tc>
+          <w:tcPr>
+            <w:tcW w:w="1106" w:type="dxa"/>
+            <w:vAlign w:val="center"/>
+          </w:tcPr>
+          <w:p>
+            <w:pPr>
+              <w:pStyle w:val="Verses"/>
+            </w:pPr>
+            <w:r>
+              <w:t>24/10/2022</w:t>
+            </w:r>
+          </w:p>
+        </w:tc>
+        <w:tc>
+          <w:tcPr>
+            <w:tcW w:w="2761" w:type="dxa"/>
+            <w:vAlign w:val="center"/>
+          </w:tcPr>
+          <w:p>
+            <w:pPr>
+              <w:pStyle w:val="Verses"/>
+            </w:pPr>
+            <w:r>
+              <w:t>Bárbara dos Santos Port</w:t>
+            </w:r>
+          </w:p>
+        </w:tc>
+        <w:tc>
+          <w:tcPr>
+            <w:tcW w:w="3912" w:type="dxa"/>
+            <w:vAlign w:val="center"/>
+          </w:tcPr>
+          <w:p>
+            <w:pPr>
+              <w:pStyle w:val="Verses"/>
+            </w:pPr>
+            <w:r>
+              <w:t>Atualização referente à sprint 3</w:t>
             </w:r>
           </w:p>
         </w:tc>
@@ -306,7 +370,7 @@
       <w:sdtContent>
         <w:p>
           <w:pPr>
-            <w:pStyle w:val="CabealhodoSumrio"/>
+            <w:pStyle w:val="TOCHeading"/>
           </w:pPr>
           <w:r>
             <w:t>Sumário</w:t>
@@ -314,7 +378,7 @@
         </w:p>
         <w:p>
           <w:pPr>
-            <w:pStyle w:val="Sumrio1"/>
+            <w:pStyle w:val="TOC1"/>
             <w:tabs>
               <w:tab w:val="right" w:leader="dot" w:pos="8494"/>
             </w:tabs>
@@ -398,7 +462,7 @@
         </w:p>
         <w:p>
           <w:pPr>
-            <w:pStyle w:val="Sumrio1"/>
+            <w:pStyle w:val="TOC1"/>
             <w:tabs>
               <w:tab w:val="right" w:leader="dot" w:pos="8494"/>
             </w:tabs>
@@ -473,7 +537,7 @@
         </w:p>
         <w:p>
           <w:pPr>
-            <w:pStyle w:val="Sumrio2"/>
+            <w:pStyle w:val="TOC2"/>
             <w:tabs>
               <w:tab w:val="right" w:leader="dot" w:pos="8494"/>
             </w:tabs>
@@ -546,7 +610,7 @@
         </w:p>
         <w:p>
           <w:pPr>
-            <w:pStyle w:val="Sumrio2"/>
+            <w:pStyle w:val="TOC2"/>
             <w:tabs>
               <w:tab w:val="right" w:leader="dot" w:pos="8494"/>
             </w:tabs>
@@ -619,7 +683,7 @@
         </w:p>
         <w:p>
           <w:pPr>
-            <w:pStyle w:val="Sumrio2"/>
+            <w:pStyle w:val="TOC2"/>
             <w:tabs>
               <w:tab w:val="right" w:leader="dot" w:pos="8494"/>
             </w:tabs>
@@ -692,7 +756,7 @@
         </w:p>
         <w:p>
           <w:pPr>
-            <w:pStyle w:val="Sumrio2"/>
+            <w:pStyle w:val="TOC2"/>
             <w:tabs>
               <w:tab w:val="right" w:leader="dot" w:pos="8494"/>
             </w:tabs>
@@ -765,7 +829,7 @@
         </w:p>
         <w:p>
           <w:pPr>
-            <w:pStyle w:val="Sumrio1"/>
+            <w:pStyle w:val="TOC1"/>
             <w:tabs>
               <w:tab w:val="right" w:leader="dot" w:pos="8494"/>
             </w:tabs>
@@ -840,7 +904,7 @@
         </w:p>
         <w:p>
           <w:pPr>
-            <w:pStyle w:val="Sumrio2"/>
+            <w:pStyle w:val="TOC2"/>
             <w:tabs>
               <w:tab w:val="right" w:leader="dot" w:pos="8494"/>
             </w:tabs>
@@ -913,7 +977,7 @@
         </w:p>
         <w:p>
           <w:pPr>
-            <w:pStyle w:val="Sumrio2"/>
+            <w:pStyle w:val="TOC2"/>
             <w:tabs>
               <w:tab w:val="right" w:leader="dot" w:pos="8494"/>
             </w:tabs>
@@ -986,7 +1050,7 @@
         </w:p>
         <w:p>
           <w:pPr>
-            <w:pStyle w:val="Sumrio2"/>
+            <w:pStyle w:val="TOC2"/>
             <w:tabs>
               <w:tab w:val="right" w:leader="dot" w:pos="8494"/>
             </w:tabs>
@@ -1073,7 +1137,7 @@
     <w:p/>
     <w:p>
       <w:pPr>
-        <w:pStyle w:val="Ttulo3"/>
+        <w:pStyle w:val="Heading3"/>
         <w:sectPr>
           <w:headerReference w:type="default" r:id="rId10"/>
           <w:footerReference w:type="default" r:id="rId11"/>
@@ -1086,13 +1150,13 @@
     </w:p>
     <w:p>
       <w:pPr>
-        <w:pStyle w:val="Ttulo1"/>
+        <w:pStyle w:val="Heading1"/>
         <w:rPr>
           <w:u w:val="none"/>
         </w:rPr>
       </w:pPr>
-      <w:bookmarkStart w:id="1" w:name="_Toc353750957"/>
-      <w:bookmarkStart w:id="2" w:name="_Toc404958447"/>
+      <w:bookmarkStart w:id="0" w:name="_Toc353750957"/>
+      <w:bookmarkStart w:id="1" w:name="_Toc404958447"/>
       <w:r>
         <w:rPr>
           <w:u w:val="none"/>
@@ -1136,8 +1200,8 @@
         </w:rPr>
         <w:t>ustos</w:t>
       </w:r>
+      <w:bookmarkEnd w:id="0"/>
       <w:bookmarkEnd w:id="1"/>
-      <w:bookmarkEnd w:id="2"/>
     </w:p>
     <w:p>
       <w:pPr>
@@ -1152,7 +1216,13 @@
       </w:r>
       <w:proofErr w:type="spellEnd"/>
       <w:r>
-        <w:t xml:space="preserve"> serão planejados, estruturados e controlados. O controle dos custos será feito a parte</w:t>
+        <w:t xml:space="preserve"> serão planejados, estruturados e controlados. O controle dos custos será feito</w:t>
+      </w:r>
+      <w:r>
+        <w:t xml:space="preserve"> à</w:t>
+      </w:r>
+      <w:r>
+        <w:t xml:space="preserve"> parte</w:t>
       </w:r>
       <w:r>
         <w:t>, pelo</w:t>
@@ -1169,7 +1239,7 @@
       </w:r>
       <w:proofErr w:type="spellEnd"/>
       <w:r>
-        <w:t>, por onde são arquivados todos os documentos referentes a parte administrativa do mesmo</w:t>
+        <w:t>, por onde são arquivados todos os documentos referentes a parte administrativa do</w:t>
       </w:r>
       <w:r>
         <w:t>.</w:t>
@@ -1184,35 +1254,59 @@
     </w:p>
     <w:p>
       <w:pPr>
-        <w:pStyle w:val="Ttulo1"/>
+        <w:pStyle w:val="Heading1"/>
         <w:rPr>
           <w:u w:val="none"/>
         </w:rPr>
       </w:pPr>
-      <w:bookmarkStart w:id="3" w:name="_Toc353750958"/>
-      <w:bookmarkStart w:id="4" w:name="_Toc404958448"/>
-      <w:bookmarkStart w:id="5" w:name="_Toc67755726"/>
+      <w:bookmarkStart w:id="2" w:name="_Toc353750958"/>
+      <w:bookmarkStart w:id="3" w:name="_Toc404958448"/>
+      <w:bookmarkStart w:id="4" w:name="_Toc67755726"/>
       <w:r>
         <w:rPr>
           <w:u w:val="none"/>
         </w:rPr>
-        <w:t xml:space="preserve">Método de gerenciamento </w:t>
+        <w:t xml:space="preserve">Método de </w:t>
       </w:r>
       <w:r>
         <w:rPr>
           <w:u w:val="none"/>
         </w:rPr>
-        <w:t>dos custos</w:t>
-      </w:r>
+        <w:t>G</w:t>
+      </w:r>
+      <w:r>
+        <w:rPr>
+          <w:u w:val="none"/>
+        </w:rPr>
+        <w:t xml:space="preserve">erenciamento </w:t>
+      </w:r>
+      <w:r>
+        <w:rPr>
+          <w:u w:val="none"/>
+        </w:rPr>
+        <w:t xml:space="preserve">dos </w:t>
+      </w:r>
+      <w:r>
+        <w:rPr>
+          <w:u w:val="none"/>
+        </w:rPr>
+        <w:t>C</w:t>
+      </w:r>
+      <w:r>
+        <w:rPr>
+          <w:u w:val="none"/>
+        </w:rPr>
+        <w:t>ustos</w:t>
+      </w:r>
+      <w:bookmarkEnd w:id="2"/>
       <w:bookmarkEnd w:id="3"/>
-      <w:bookmarkEnd w:id="4"/>
       <w:r>
         <w:rPr>
           <w:u w:val="none"/>
         </w:rPr>
         <w:t xml:space="preserve"> </w:t>
       </w:r>
-      <w:bookmarkEnd w:id="5"/>
+      <w:bookmarkEnd w:id="4"/>
     </w:p>
     <w:p>
       <w:pPr>
@@ -1357,22 +1451,28 @@
     <w:p/>
     <w:p>
       <w:pPr>
-        <w:pStyle w:val="Ttulo2"/>
+        <w:pStyle w:val="Heading2"/>
       </w:pPr>
-      <w:bookmarkStart w:id="6" w:name="_Toc353750959"/>
-      <w:bookmarkStart w:id="7" w:name="_Toc404958449"/>
+      <w:bookmarkStart w:id="5" w:name="_Toc353750959"/>
+      <w:bookmarkStart w:id="6" w:name="_Toc404958449"/>
       <w:r>
         <w:t xml:space="preserve">Processos </w:t>
       </w:r>
       <w:r>
-        <w:t>dos custos</w:t>
-      </w:r>
+        <w:t xml:space="preserve">dos </w:t>
+      </w:r>
+      <w:r>
+        <w:t>C</w:t>
+      </w:r>
+      <w:r>
+        <w:t>ustos</w:t>
+      </w:r>
+      <w:bookmarkEnd w:id="5"/>
       <w:bookmarkEnd w:id="6"/>
-      <w:bookmarkEnd w:id="7"/>
     </w:p>
     <w:p>
       <w:pPr>
-        <w:pStyle w:val="PargrafodaLista"/>
+        <w:pStyle w:val="ListParagraph"/>
         <w:numPr>
           <w:ilvl w:val="0"/>
           <w:numId w:val="1"/>
@@ -1406,7 +1506,7 @@
     </w:p>
     <w:p>
       <w:pPr>
-        <w:pStyle w:val="PargrafodaLista"/>
+        <w:pStyle w:val="ListParagraph"/>
         <w:numPr>
           <w:ilvl w:val="1"/>
           <w:numId w:val="1"/>
@@ -1428,7 +1528,7 @@
     </w:p>
     <w:p>
       <w:pPr>
-        <w:pStyle w:val="PargrafodaLista"/>
+        <w:pStyle w:val="ListParagraph"/>
         <w:numPr>
           <w:ilvl w:val="1"/>
           <w:numId w:val="1"/>
@@ -1444,7 +1544,7 @@
     </w:p>
     <w:p>
       <w:pPr>
-        <w:pStyle w:val="PargrafodaLista"/>
+        <w:pStyle w:val="ListParagraph"/>
         <w:numPr>
           <w:ilvl w:val="0"/>
           <w:numId w:val="1"/>
@@ -1466,7 +1566,7 @@
     </w:p>
     <w:p>
       <w:pPr>
-        <w:pStyle w:val="PargrafodaLista"/>
+        <w:pStyle w:val="ListParagraph"/>
         <w:numPr>
           <w:ilvl w:val="1"/>
           <w:numId w:val="1"/>
@@ -1482,7 +1582,7 @@
     </w:p>
     <w:p>
       <w:pPr>
-        <w:pStyle w:val="PargrafodaLista"/>
+        <w:pStyle w:val="ListParagraph"/>
         <w:numPr>
           <w:ilvl w:val="1"/>
           <w:numId w:val="1"/>
@@ -1498,7 +1598,7 @@
     </w:p>
     <w:p>
       <w:pPr>
-        <w:pStyle w:val="PargrafodaLista"/>
+        <w:pStyle w:val="ListParagraph"/>
         <w:numPr>
           <w:ilvl w:val="0"/>
           <w:numId w:val="1"/>
@@ -1529,7 +1629,7 @@
     </w:p>
     <w:p>
       <w:pPr>
-        <w:pStyle w:val="PargrafodaLista"/>
+        <w:pStyle w:val="ListParagraph"/>
         <w:numPr>
           <w:ilvl w:val="1"/>
           <w:numId w:val="1"/>
@@ -1545,7 +1645,7 @@
     </w:p>
     <w:p>
       <w:pPr>
-        <w:pStyle w:val="PargrafodaLista"/>
+        <w:pStyle w:val="ListParagraph"/>
         <w:numPr>
           <w:ilvl w:val="1"/>
           <w:numId w:val="1"/>
@@ -1562,20 +1662,32 @@
     <w:p/>
     <w:p>
       <w:pPr>
-        <w:pStyle w:val="Ttulo2"/>
+        <w:pStyle w:val="Heading2"/>
       </w:pPr>
-      <w:bookmarkStart w:id="8" w:name="_Toc323118142"/>
-      <w:bookmarkStart w:id="9" w:name="_Toc353750960"/>
-      <w:bookmarkStart w:id="10" w:name="_Toc404958450"/>
-      <w:r>
-        <w:t xml:space="preserve">Documentos padronizados </w:t>
-      </w:r>
-      <w:r>
-        <w:t>dos custos</w:t>
-      </w:r>
+      <w:bookmarkStart w:id="7" w:name="_Toc323118142"/>
+      <w:bookmarkStart w:id="8" w:name="_Toc353750960"/>
+      <w:bookmarkStart w:id="9" w:name="_Toc404958450"/>
+      <w:r>
+        <w:t xml:space="preserve">Documentos </w:t>
+      </w:r>
+      <w:r>
+        <w:t>P</w:t>
+      </w:r>
+      <w:r>
+        <w:t xml:space="preserve">adronizados </w:t>
+      </w:r>
+      <w:r>
+        <w:t xml:space="preserve">dos </w:t>
+      </w:r>
+      <w:r>
+        <w:t>C</w:t>
+      </w:r>
+      <w:r>
+        <w:t>ustos</w:t>
+      </w:r>
+      <w:bookmarkEnd w:id="7"/>
       <w:bookmarkEnd w:id="8"/>
       <w:bookmarkEnd w:id="9"/>
-      <w:bookmarkEnd w:id="10"/>
     </w:p>
     <w:p>
       <w:pPr>
@@ -1601,9 +1713,9 @@
         <w:tblLook w:val="01E0" w:firstRow="1" w:lastRow="1" w:firstColumn="1" w:lastColumn="1" w:noHBand="0" w:noVBand="0"/>
       </w:tblPr>
       <w:tblGrid>
-        <w:gridCol w:w="2893"/>
-        <w:gridCol w:w="4933"/>
-        <w:gridCol w:w="1850"/>
+        <w:gridCol w:w="2485"/>
+        <w:gridCol w:w="4680"/>
+        <w:gridCol w:w="2511"/>
       </w:tblGrid>
       <w:tr>
         <w:trPr>
@@ -1612,7 +1724,7 @@
         </w:trPr>
         <w:tc>
           <w:tcPr>
-            <w:tcW w:w="2893" w:type="dxa"/>
+            <w:tcW w:w="2485" w:type="dxa"/>
             <w:shd w:val="clear" w:color="auto" w:fill="DBE5F1" w:themeFill="accent1" w:themeFillTint="33"/>
             <w:vAlign w:val="center"/>
           </w:tcPr>
@@ -1633,7 +1745,7 @@
         </w:tc>
         <w:tc>
           <w:tcPr>
-            <w:tcW w:w="4933" w:type="dxa"/>
+            <w:tcW w:w="4680" w:type="dxa"/>
             <w:shd w:val="clear" w:color="auto" w:fill="DBE5F1" w:themeFill="accent1" w:themeFillTint="33"/>
             <w:vAlign w:val="center"/>
           </w:tcPr>
@@ -1654,7 +1766,7 @@
         </w:tc>
         <w:tc>
           <w:tcPr>
-            <w:tcW w:w="1850" w:type="dxa"/>
+            <w:tcW w:w="2511" w:type="dxa"/>
             <w:shd w:val="clear" w:color="auto" w:fill="DBE5F1" w:themeFill="accent1" w:themeFillTint="33"/>
             <w:vAlign w:val="center"/>
           </w:tcPr>
@@ -1681,10 +1793,11 @@
         </w:trPr>
         <w:tc>
           <w:tcPr>
-            <w:tcW w:w="2893" w:type="dxa"/>
-          </w:tcPr>
-          <w:p>
-            <w:pPr>
+            <w:tcW w:w="2485" w:type="dxa"/>
+          </w:tcPr>
+          <w:p>
+            <w:pPr>
+              <w:jc w:val="center"/>
               <w:rPr>
                 <w:rFonts w:cs="Arial"/>
                 <w:szCs w:val="20"/>
@@ -1701,7 +1814,7 @@
         </w:tc>
         <w:tc>
           <w:tcPr>
-            <w:tcW w:w="4933" w:type="dxa"/>
+            <w:tcW w:w="4680" w:type="dxa"/>
           </w:tcPr>
           <w:p>
             <w:pPr>
@@ -1753,10 +1866,11 @@
         </w:tc>
         <w:tc>
           <w:tcPr>
-            <w:tcW w:w="1850" w:type="dxa"/>
-          </w:tcPr>
-          <w:p>
-            <w:pPr>
+            <w:tcW w:w="2511" w:type="dxa"/>
+          </w:tcPr>
+          <w:p>
+            <w:pPr>
+              <w:jc w:val="center"/>
               <w:rPr>
                 <w:rFonts w:cs="Arial"/>
                 <w:szCs w:val="20"/>
@@ -1779,10 +1893,11 @@
         </w:trPr>
         <w:tc>
           <w:tcPr>
-            <w:tcW w:w="2893" w:type="dxa"/>
-          </w:tcPr>
-          <w:p>
-            <w:pPr>
+            <w:tcW w:w="2485" w:type="dxa"/>
+          </w:tcPr>
+          <w:p>
+            <w:pPr>
+              <w:jc w:val="center"/>
               <w:rPr>
                 <w:rFonts w:cs="Arial"/>
                 <w:szCs w:val="20"/>
@@ -1799,7 +1914,7 @@
         </w:tc>
         <w:tc>
           <w:tcPr>
-            <w:tcW w:w="4933" w:type="dxa"/>
+            <w:tcW w:w="4680" w:type="dxa"/>
           </w:tcPr>
           <w:p>
             <w:pPr>
@@ -1851,31 +1966,23 @@
         </w:tc>
         <w:tc>
           <w:tcPr>
-            <w:tcW w:w="1850" w:type="dxa"/>
-          </w:tcPr>
-          <w:p>
-            <w:pPr>
-              <w:rPr>
-                <w:rFonts w:cs="Arial"/>
-                <w:szCs w:val="20"/>
-              </w:rPr>
-            </w:pPr>
-            <w:r>
-              <w:rPr>
-                <w:rFonts w:cs="Arial"/>
-                <w:szCs w:val="20"/>
-              </w:rPr>
-              <w:t xml:space="preserve">Bárbara dos Santos </w:t>
-            </w:r>
-            <w:proofErr w:type="spellStart"/>
-            <w:r>
-              <w:rPr>
-                <w:rFonts w:cs="Arial"/>
-                <w:szCs w:val="20"/>
-              </w:rPr>
-              <w:t>Port</w:t>
-            </w:r>
-            <w:proofErr w:type="spellEnd"/>
+            <w:tcW w:w="2511" w:type="dxa"/>
+          </w:tcPr>
+          <w:p>
+            <w:pPr>
+              <w:jc w:val="center"/>
+              <w:rPr>
+                <w:rFonts w:cs="Arial"/>
+                <w:szCs w:val="20"/>
+              </w:rPr>
+            </w:pPr>
+            <w:r>
+              <w:rPr>
+                <w:rFonts w:cs="Arial"/>
+                <w:szCs w:val="20"/>
+              </w:rPr>
+              <w:t>Bárbara dos Santos Port</w:t>
+            </w:r>
           </w:p>
         </w:tc>
       </w:tr>
@@ -1886,10 +1993,11 @@
         </w:trPr>
         <w:tc>
           <w:tcPr>
-            <w:tcW w:w="2893" w:type="dxa"/>
-          </w:tcPr>
-          <w:p>
-            <w:pPr>
+            <w:tcW w:w="2485" w:type="dxa"/>
+          </w:tcPr>
+          <w:p>
+            <w:pPr>
+              <w:jc w:val="center"/>
               <w:rPr>
                 <w:rFonts w:cs="Arial"/>
                 <w:szCs w:val="20"/>
@@ -1906,7 +2014,7 @@
         </w:tc>
         <w:tc>
           <w:tcPr>
-            <w:tcW w:w="4933" w:type="dxa"/>
+            <w:tcW w:w="4680" w:type="dxa"/>
           </w:tcPr>
           <w:p>
             <w:pPr>
@@ -1972,10 +2080,11 @@
         </w:tc>
         <w:tc>
           <w:tcPr>
-            <w:tcW w:w="1850" w:type="dxa"/>
-          </w:tcPr>
-          <w:p>
-            <w:pPr>
+            <w:tcW w:w="2511" w:type="dxa"/>
+          </w:tcPr>
+          <w:p>
+            <w:pPr>
+              <w:jc w:val="center"/>
               <w:rPr>
                 <w:rFonts w:cs="Arial"/>
                 <w:szCs w:val="20"/>
@@ -1998,10 +2107,11 @@
         </w:trPr>
         <w:tc>
           <w:tcPr>
-            <w:tcW w:w="2893" w:type="dxa"/>
-          </w:tcPr>
-          <w:p>
-            <w:pPr>
+            <w:tcW w:w="2485" w:type="dxa"/>
+          </w:tcPr>
+          <w:p>
+            <w:pPr>
+              <w:jc w:val="center"/>
               <w:rPr>
                 <w:rFonts w:cs="Arial"/>
                 <w:szCs w:val="20"/>
@@ -2018,7 +2128,7 @@
         </w:tc>
         <w:tc>
           <w:tcPr>
-            <w:tcW w:w="4933" w:type="dxa"/>
+            <w:tcW w:w="4680" w:type="dxa"/>
           </w:tcPr>
           <w:p>
             <w:pPr>
@@ -2084,10 +2194,11 @@
         </w:tc>
         <w:tc>
           <w:tcPr>
-            <w:tcW w:w="1850" w:type="dxa"/>
-          </w:tcPr>
-          <w:p>
-            <w:pPr>
+            <w:tcW w:w="2511" w:type="dxa"/>
+          </w:tcPr>
+          <w:p>
+            <w:pPr>
+              <w:jc w:val="center"/>
               <w:rPr>
                 <w:rFonts w:cs="Arial"/>
                 <w:szCs w:val="20"/>
@@ -2110,10 +2221,11 @@
         </w:trPr>
         <w:tc>
           <w:tcPr>
-            <w:tcW w:w="2893" w:type="dxa"/>
-          </w:tcPr>
-          <w:p>
-            <w:pPr>
+            <w:tcW w:w="2485" w:type="dxa"/>
+          </w:tcPr>
+          <w:p>
+            <w:pPr>
+              <w:jc w:val="center"/>
               <w:rPr>
                 <w:rFonts w:cs="Arial"/>
                 <w:szCs w:val="20"/>
@@ -2131,7 +2243,7 @@
         </w:tc>
         <w:tc>
           <w:tcPr>
-            <w:tcW w:w="4933" w:type="dxa"/>
+            <w:tcW w:w="4680" w:type="dxa"/>
           </w:tcPr>
           <w:p>
             <w:pPr>
@@ -2197,10 +2309,11 @@
         </w:tc>
         <w:tc>
           <w:tcPr>
-            <w:tcW w:w="1850" w:type="dxa"/>
-          </w:tcPr>
-          <w:p>
-            <w:pPr>
+            <w:tcW w:w="2511" w:type="dxa"/>
+          </w:tcPr>
+          <w:p>
+            <w:pPr>
+              <w:jc w:val="center"/>
               <w:rPr>
                 <w:rFonts w:cs="Arial"/>
                 <w:szCs w:val="20"/>
@@ -2223,10 +2336,11 @@
         </w:trPr>
         <w:tc>
           <w:tcPr>
-            <w:tcW w:w="2893" w:type="dxa"/>
-          </w:tcPr>
-          <w:p>
-            <w:pPr>
+            <w:tcW w:w="2485" w:type="dxa"/>
+          </w:tcPr>
+          <w:p>
+            <w:pPr>
+              <w:jc w:val="center"/>
               <w:rPr>
                 <w:rFonts w:cs="Arial"/>
                 <w:szCs w:val="20"/>
@@ -2243,7 +2357,7 @@
         </w:tc>
         <w:tc>
           <w:tcPr>
-            <w:tcW w:w="4933" w:type="dxa"/>
+            <w:tcW w:w="4680" w:type="dxa"/>
           </w:tcPr>
           <w:p>
             <w:pPr>
@@ -2295,10 +2409,11 @@
         </w:tc>
         <w:tc>
           <w:tcPr>
-            <w:tcW w:w="1850" w:type="dxa"/>
-          </w:tcPr>
-          <w:p>
-            <w:pPr>
+            <w:tcW w:w="2511" w:type="dxa"/>
+          </w:tcPr>
+          <w:p>
+            <w:pPr>
+              <w:jc w:val="center"/>
               <w:rPr>
                 <w:rFonts w:cs="Arial"/>
                 <w:szCs w:val="20"/>
@@ -2317,34 +2432,48 @@
     </w:tbl>
     <w:p>
       <w:pPr>
-        <w:pStyle w:val="Ttulo2"/>
+        <w:pStyle w:val="Heading2"/>
+        <w:rPr>
+          <w:rFonts w:asciiTheme="minorHAnsi" w:hAnsiTheme="minorHAnsi" w:cstheme="minorHAnsi"/>
+          <w:sz w:val="22"/>
+          <w:szCs w:val="22"/>
+        </w:rPr>
       </w:pPr>
-      <w:bookmarkStart w:id="11" w:name="_Toc322452413"/>
-      <w:bookmarkStart w:id="12" w:name="_Toc327554432"/>
-      <w:bookmarkStart w:id="13" w:name="_Toc353750961"/>
-      <w:bookmarkStart w:id="14" w:name="_Toc404958451"/>
+      <w:bookmarkStart w:id="10" w:name="_Toc322452413"/>
+      <w:bookmarkStart w:id="11" w:name="_Toc327554432"/>
+      <w:bookmarkStart w:id="12" w:name="_Toc353750961"/>
+      <w:bookmarkStart w:id="13" w:name="_Toc404958451"/>
+    </w:p>
+    <w:p>
+      <w:pPr>
+        <w:pStyle w:val="Heading2"/>
+      </w:pPr>
       <w:r>
         <w:t>Ferramentas</w:t>
       </w:r>
+      <w:bookmarkEnd w:id="10"/>
       <w:bookmarkEnd w:id="11"/>
       <w:bookmarkEnd w:id="12"/>
       <w:bookmarkEnd w:id="13"/>
-      <w:bookmarkEnd w:id="14"/>
     </w:p>
     <w:p>
       <w:pPr>
-        <w:pStyle w:val="PargrafodaLista"/>
+        <w:pStyle w:val="ListParagraph"/>
         <w:numPr>
           <w:ilvl w:val="0"/>
           <w:numId w:val="2"/>
         </w:numPr>
+        <w:jc w:val="both"/>
       </w:pPr>
       <w:r>
         <w:t>Click-</w:t>
       </w:r>
       <w:proofErr w:type="spellStart"/>
       <w:r>
-        <w:t>up</w:t>
+        <w:t>U</w:t>
+      </w:r>
+      <w:r>
+        <w:t>p</w:t>
       </w:r>
       <w:proofErr w:type="spellEnd"/>
       <w:r>
@@ -2356,11 +2485,12 @@
     </w:p>
     <w:p>
       <w:pPr>
-        <w:pStyle w:val="PargrafodaLista"/>
+        <w:pStyle w:val="ListParagraph"/>
         <w:numPr>
           <w:ilvl w:val="0"/>
           <w:numId w:val="2"/>
         </w:numPr>
+        <w:jc w:val="both"/>
       </w:pPr>
       <w:r>
         <w:t xml:space="preserve">MS Project: gerenciamento das atividades de forma macro, </w:t>
@@ -2371,12 +2501,12 @@
     </w:p>
     <w:p>
       <w:pPr>
-        <w:pStyle w:val="Ttulo2"/>
+        <w:pStyle w:val="Heading2"/>
       </w:pPr>
-      <w:bookmarkStart w:id="15" w:name="_Toc319340146"/>
-      <w:bookmarkStart w:id="16" w:name="_Toc323118143"/>
-      <w:bookmarkStart w:id="17" w:name="_Toc353750962"/>
-      <w:bookmarkStart w:id="18" w:name="_Toc404958452"/>
+      <w:bookmarkStart w:id="14" w:name="_Toc319340146"/>
+      <w:bookmarkStart w:id="15" w:name="_Toc323118143"/>
+      <w:bookmarkStart w:id="16" w:name="_Toc353750962"/>
+      <w:bookmarkStart w:id="17" w:name="_Toc404958452"/>
       <w:r>
         <w:t xml:space="preserve">Papéis e </w:t>
       </w:r>
@@ -2392,10 +2522,10 @@
       <w:r>
         <w:t>o Projeto</w:t>
       </w:r>
+      <w:bookmarkEnd w:id="14"/>
       <w:bookmarkEnd w:id="15"/>
       <w:bookmarkEnd w:id="16"/>
       <w:bookmarkEnd w:id="17"/>
-      <w:bookmarkEnd w:id="18"/>
     </w:p>
     <w:tbl>
       <w:tblPr>
@@ -2580,14 +2710,12 @@
               </w:rPr>
               <w:t xml:space="preserve"> na definição das </w:t>
             </w:r>
-            <w:proofErr w:type="spellStart"/>
-            <w:r>
-              <w:rPr>
-                <w:rFonts w:cs="Arial"/>
-              </w:rPr>
-              <w:t>tasks</w:t>
-            </w:r>
-            <w:proofErr w:type="spellEnd"/>
+            <w:r>
+              <w:rPr>
+                <w:rFonts w:cs="Arial"/>
+              </w:rPr>
+              <w:t>atividades</w:t>
+            </w:r>
             <w:r>
               <w:rPr>
                 <w:rFonts w:cs="Arial"/>
@@ -2856,14 +2984,12 @@
               </w:rPr>
               <w:t xml:space="preserve"> na definição das </w:t>
             </w:r>
-            <w:proofErr w:type="spellStart"/>
-            <w:r>
-              <w:rPr>
-                <w:rFonts w:cs="Arial"/>
-              </w:rPr>
-              <w:t>tasks</w:t>
-            </w:r>
-            <w:proofErr w:type="spellEnd"/>
+            <w:r>
+              <w:rPr>
+                <w:rFonts w:cs="Arial"/>
+              </w:rPr>
+              <w:t>atividades</w:t>
+            </w:r>
             <w:r>
               <w:rPr>
                 <w:rFonts w:cs="Arial"/>
@@ -3072,27 +3198,51 @@
     <w:p/>
     <w:p>
       <w:pPr>
-        <w:pStyle w:val="Ttulo1"/>
+        <w:pStyle w:val="Heading1"/>
         <w:rPr>
           <w:u w:val="none"/>
         </w:rPr>
       </w:pPr>
-      <w:bookmarkStart w:id="19" w:name="_Toc353750963"/>
-      <w:bookmarkStart w:id="20" w:name="_Toc404958453"/>
+      <w:bookmarkStart w:id="18" w:name="_Toc353750963"/>
+      <w:bookmarkStart w:id="19" w:name="_Toc404958453"/>
       <w:r>
         <w:rPr>
           <w:u w:val="none"/>
         </w:rPr>
-        <w:t xml:space="preserve">Plano de gerenciamento </w:t>
+        <w:t xml:space="preserve">Plano de </w:t>
       </w:r>
       <w:r>
         <w:rPr>
           <w:u w:val="none"/>
         </w:rPr>
-        <w:t>dos custos</w:t>
-      </w:r>
+        <w:t>G</w:t>
+      </w:r>
+      <w:r>
+        <w:rPr>
+          <w:u w:val="none"/>
+        </w:rPr>
+        <w:t xml:space="preserve">erenciamento </w:t>
+      </w:r>
+      <w:r>
+        <w:rPr>
+          <w:u w:val="none"/>
+        </w:rPr>
+        <w:t xml:space="preserve">dos </w:t>
+      </w:r>
+      <w:r>
+        <w:rPr>
+          <w:u w:val="none"/>
+        </w:rPr>
+        <w:t>C</w:t>
+      </w:r>
+      <w:r>
+        <w:rPr>
+          <w:u w:val="none"/>
+        </w:rPr>
+        <w:t>ustos</w:t>
+      </w:r>
+      <w:bookmarkEnd w:id="18"/>
       <w:bookmarkEnd w:id="19"/>
-      <w:bookmarkEnd w:id="20"/>
     </w:p>
     <w:p>
       <w:pPr>
@@ -3111,10 +3261,10 @@
     <w:p/>
     <w:p>
       <w:pPr>
-        <w:pStyle w:val="Ttulo2"/>
+        <w:pStyle w:val="Heading2"/>
       </w:pPr>
-      <w:bookmarkStart w:id="21" w:name="_Toc353750964"/>
-      <w:bookmarkStart w:id="22" w:name="_Toc404958454"/>
+      <w:bookmarkStart w:id="20" w:name="_Toc353750964"/>
+      <w:bookmarkStart w:id="21" w:name="_Toc404958454"/>
       <w:r>
         <w:t>Estim</w:t>
       </w:r>
@@ -3122,10 +3272,16 @@
         <w:t xml:space="preserve">ar </w:t>
       </w:r>
       <w:r>
-        <w:t>os custos</w:t>
-      </w:r>
+        <w:t xml:space="preserve">os </w:t>
+      </w:r>
+      <w:r>
+        <w:t>C</w:t>
+      </w:r>
+      <w:r>
+        <w:t>ustos</w:t>
+      </w:r>
+      <w:bookmarkEnd w:id="20"/>
       <w:bookmarkEnd w:id="21"/>
-      <w:bookmarkEnd w:id="22"/>
     </w:p>
     <w:p>
       <w:pPr>
@@ -3138,16 +3294,22 @@
     <w:p/>
     <w:p>
       <w:pPr>
-        <w:pStyle w:val="Ttulo2"/>
+        <w:pStyle w:val="Heading2"/>
       </w:pPr>
-      <w:bookmarkStart w:id="23" w:name="_Toc353750965"/>
-      <w:bookmarkStart w:id="24" w:name="_Toc404958455"/>
+      <w:bookmarkStart w:id="22" w:name="_Toc353750965"/>
+      <w:bookmarkStart w:id="23" w:name="_Toc404958455"/>
       <w:r>
         <w:lastRenderedPageBreak/>
-        <w:t>Determinar o orçamento</w:t>
-      </w:r>
+        <w:t xml:space="preserve">Determinar o </w:t>
+      </w:r>
+      <w:r>
+        <w:t>O</w:t>
+      </w:r>
+      <w:r>
+        <w:t>rçamento</w:t>
+      </w:r>
+      <w:bookmarkEnd w:id="22"/>
       <w:bookmarkEnd w:id="23"/>
-      <w:bookmarkEnd w:id="24"/>
     </w:p>
     <w:p>
       <w:pPr>
@@ -3159,18 +3321,24 @@
     </w:p>
     <w:p>
       <w:pPr>
-        <w:pStyle w:val="Ttulo2"/>
+        <w:pStyle w:val="Heading2"/>
       </w:pPr>
-      <w:bookmarkStart w:id="25" w:name="_Toc353750966"/>
-      <w:bookmarkStart w:id="26" w:name="_Toc404958456"/>
+      <w:bookmarkStart w:id="24" w:name="_Toc353750966"/>
+      <w:bookmarkStart w:id="25" w:name="_Toc404958456"/>
       <w:r>
         <w:t xml:space="preserve">Controlar </w:t>
       </w:r>
       <w:r>
-        <w:t>os custos</w:t>
-      </w:r>
+        <w:t xml:space="preserve">os </w:t>
+      </w:r>
+      <w:r>
+        <w:t>C</w:t>
+      </w:r>
+      <w:r>
+        <w:t>ustos</w:t>
+      </w:r>
+      <w:bookmarkEnd w:id="24"/>
       <w:bookmarkEnd w:id="25"/>
-      <w:bookmarkEnd w:id="26"/>
     </w:p>
     <w:p>
       <w:pPr>
@@ -3411,7 +3579,7 @@
 </file>
 
 <file path=word/endnotes.xml><?xml version="1.0" encoding="utf-8"?>
-<w:endnotes xmlns:wpc="http://schemas.microsoft.com/office/word/2010/wordprocessingCanvas" xmlns:cx="http://schemas.microsoft.com/office/drawing/2014/chartex" xmlns:cx1="http://schemas.microsoft.com/office/drawing/2015/9/8/chartex" xmlns:cx2="http://schemas.microsoft.com/office/drawing/2015/10/21/chartex" xmlns:cx3="http://schemas.microsoft.com/office/drawing/2016/5/9/chartex" xmlns:cx4="http://schemas.microsoft.com/office/drawing/2016/5/10/chartex" xmlns:cx5="http://schemas.microsoft.com/office/drawing/2016/5/11/chartex" xmlns:cx6="http://schemas.microsoft.com/office/drawing/2016/5/12/chartex" xmlns:cx7="http://schemas.microsoft.com/office/drawing/2016/5/13/chartex" xmlns:cx8="http://schemas.microsoft.com/office/drawing/2016/5/14/chartex" xmlns:mc="http://schemas.openxmlformats.org/markup-compatibility/2006" xmlns:aink="http://schemas.microsoft.com/office/drawing/2016/ink" xmlns:am3d="http://schemas.microsoft.com/office/drawing/2017/model3d" xmlns:o="urn:schemas-microsoft-com:office:office" xmlns:r="http://schemas.openxmlformats.org/officeDocument/2006/relationships" xmlns:m="http://schemas.openxmlformats.org/officeDocument/2006/math" xmlns:v="urn:schemas-microsoft-com:vml" xmlns:wp14="http://schemas.microsoft.com/office/word/2010/wordprocessingDrawing" xmlns:wp="http://schemas.openxmlformats.org/drawingml/2006/wordprocessingDrawing" xmlns:w10="urn:schemas-microsoft-com:office:word" xmlns:w="http://schemas.openxmlformats.org/wordprocessingml/2006/main" xmlns:w14="http://schemas.microsoft.com/office/word/2010/wordml" xmlns:w15="http://schemas.microsoft.com/office/word/2012/wordml" xmlns:w16cid="http://schemas.microsoft.com/office/word/2016/wordml/cid" xmlns:w16se="http://schemas.microsoft.com/office/word/2015/wordml/symex" xmlns:wpg="http://schemas.microsoft.com/office/word/2010/wordprocessingGroup" xmlns:wpi="http://schemas.microsoft.com/office/word/2010/wordprocessingInk" xmlns:wne="http://schemas.microsoft.com/office/word/2006/wordml" xmlns:wps="http://schemas.microsoft.com/office/word/2010/wordprocessingShape" mc:Ignorable="w14 w15 w16se w16cid wp14">
+<w:endnotes xmlns:wpc="http://schemas.microsoft.com/office/word/2010/wordprocessingCanvas" xmlns:cx="http://schemas.microsoft.com/office/drawing/2014/chartex" xmlns:cx1="http://schemas.microsoft.com/office/drawing/2015/9/8/chartex" xmlns:cx2="http://schemas.microsoft.com/office/drawing/2015/10/21/chartex" xmlns:cx3="http://schemas.microsoft.com/office/drawing/2016/5/9/chartex" xmlns:cx4="http://schemas.microsoft.com/office/drawing/2016/5/10/chartex" xmlns:cx5="http://schemas.microsoft.com/office/drawing/2016/5/11/chartex" xmlns:cx6="http://schemas.microsoft.com/office/drawing/2016/5/12/chartex" xmlns:cx7="http://schemas.microsoft.com/office/drawing/2016/5/13/chartex" xmlns:cx8="http://schemas.microsoft.com/office/drawing/2016/5/14/chartex" xmlns:mc="http://schemas.openxmlformats.org/markup-compatibility/2006" xmlns:aink="http://schemas.microsoft.com/office/drawing/2016/ink" xmlns:am3d="http://schemas.microsoft.com/office/drawing/2017/model3d" xmlns:o="urn:schemas-microsoft-com:office:office" xmlns:oel="http://schemas.microsoft.com/office/2019/extlst" xmlns:r="http://schemas.openxmlformats.org/officeDocument/2006/relationships" xmlns:m="http://schemas.openxmlformats.org/officeDocument/2006/math" xmlns:v="urn:schemas-microsoft-com:vml" xmlns:wp14="http://schemas.microsoft.com/office/word/2010/wordprocessingDrawing" xmlns:wp="http://schemas.openxmlformats.org/drawingml/2006/wordprocessingDrawing" xmlns:w10="urn:schemas-microsoft-com:office:word" xmlns:w="http://schemas.openxmlformats.org/wordprocessingml/2006/main" xmlns:w14="http://schemas.microsoft.com/office/word/2010/wordml" xmlns:w15="http://schemas.microsoft.com/office/word/2012/wordml" xmlns:w16cex="http://schemas.microsoft.com/office/word/2018/wordml/cex" xmlns:w16cid="http://schemas.microsoft.com/office/word/2016/wordml/cid" xmlns:w16="http://schemas.microsoft.com/office/word/2018/wordml" xmlns:w16sdtdh="http://schemas.microsoft.com/office/word/2020/wordml/sdtdatahash" xmlns:w16se="http://schemas.microsoft.com/office/word/2015/wordml/symex" xmlns:wpg="http://schemas.microsoft.com/office/word/2010/wordprocessingGroup" xmlns:wpi="http://schemas.microsoft.com/office/word/2010/wordprocessingInk" xmlns:wne="http://schemas.microsoft.com/office/word/2006/wordml" xmlns:wps="http://schemas.microsoft.com/office/word/2010/wordprocessingShape" mc:Ignorable="w14 w15 w16se w16cid w16 w16cex w16sdtdh wp14">
   <w:endnote w:type="separator" w:id="-1">
     <w:p>
       <w:r>
@@ -3430,7 +3598,7 @@
 </file>
 
 <file path=word/footer1.xml><?xml version="1.0" encoding="utf-8"?>
-<w:ftr xmlns:wpc="http://schemas.microsoft.com/office/word/2010/wordprocessingCanvas" xmlns:cx="http://schemas.microsoft.com/office/drawing/2014/chartex" xmlns:cx1="http://schemas.microsoft.com/office/drawing/2015/9/8/chartex" xmlns:cx2="http://schemas.microsoft.com/office/drawing/2015/10/21/chartex" xmlns:cx3="http://schemas.microsoft.com/office/drawing/2016/5/9/chartex" xmlns:cx4="http://schemas.microsoft.com/office/drawing/2016/5/10/chartex" xmlns:cx5="http://schemas.microsoft.com/office/drawing/2016/5/11/chartex" xmlns:cx6="http://schemas.microsoft.com/office/drawing/2016/5/12/chartex" xmlns:cx7="http://schemas.microsoft.com/office/drawing/2016/5/13/chartex" xmlns:cx8="http://schemas.microsoft.com/office/drawing/2016/5/14/chartex" xmlns:mc="http://schemas.openxmlformats.org/markup-compatibility/2006" xmlns:aink="http://schemas.microsoft.com/office/drawing/2016/ink" xmlns:am3d="http://schemas.microsoft.com/office/drawing/2017/model3d" xmlns:o="urn:schemas-microsoft-com:office:office" xmlns:r="http://schemas.openxmlformats.org/officeDocument/2006/relationships" xmlns:m="http://schemas.openxmlformats.org/officeDocument/2006/math" xmlns:v="urn:schemas-microsoft-com:vml" xmlns:wp14="http://schemas.microsoft.com/office/word/2010/wordprocessingDrawing" xmlns:wp="http://schemas.openxmlformats.org/drawingml/2006/wordprocessingDrawing" xmlns:w10="urn:schemas-microsoft-com:office:word" xmlns:w="http://schemas.openxmlformats.org/wordprocessingml/2006/main" xmlns:w14="http://schemas.microsoft.com/office/word/2010/wordml" xmlns:w15="http://schemas.microsoft.com/office/word/2012/wordml" xmlns:w16cid="http://schemas.microsoft.com/office/word/2016/wordml/cid" xmlns:w16se="http://schemas.microsoft.com/office/word/2015/wordml/symex" xmlns:wpg="http://schemas.microsoft.com/office/word/2010/wordprocessingGroup" xmlns:wpi="http://schemas.microsoft.com/office/word/2010/wordprocessingInk" xmlns:wne="http://schemas.microsoft.com/office/word/2006/wordml" xmlns:wps="http://schemas.microsoft.com/office/word/2010/wordprocessingShape" mc:Ignorable="w14 w15 w16se w16cid wp14">
+<w:ftr xmlns:wpc="http://schemas.microsoft.com/office/word/2010/wordprocessingCanvas" xmlns:cx="http://schemas.microsoft.com/office/drawing/2014/chartex" xmlns:cx1="http://schemas.microsoft.com/office/drawing/2015/9/8/chartex" xmlns:cx2="http://schemas.microsoft.com/office/drawing/2015/10/21/chartex" xmlns:cx3="http://schemas.microsoft.com/office/drawing/2016/5/9/chartex" xmlns:cx4="http://schemas.microsoft.com/office/drawing/2016/5/10/chartex" xmlns:cx5="http://schemas.microsoft.com/office/drawing/2016/5/11/chartex" xmlns:cx6="http://schemas.microsoft.com/office/drawing/2016/5/12/chartex" xmlns:cx7="http://schemas.microsoft.com/office/drawing/2016/5/13/chartex" xmlns:cx8="http://schemas.microsoft.com/office/drawing/2016/5/14/chartex" xmlns:mc="http://schemas.openxmlformats.org/markup-compatibility/2006" xmlns:aink="http://schemas.microsoft.com/office/drawing/2016/ink" xmlns:am3d="http://schemas.microsoft.com/office/drawing/2017/model3d" xmlns:o="urn:schemas-microsoft-com:office:office" xmlns:oel="http://schemas.microsoft.com/office/2019/extlst" xmlns:r="http://schemas.openxmlformats.org/officeDocument/2006/relationships" xmlns:m="http://schemas.openxmlformats.org/officeDocument/2006/math" xmlns:v="urn:schemas-microsoft-com:vml" xmlns:wp14="http://schemas.microsoft.com/office/word/2010/wordprocessingDrawing" xmlns:wp="http://schemas.openxmlformats.org/drawingml/2006/wordprocessingDrawing" xmlns:w10="urn:schemas-microsoft-com:office:word" xmlns:w="http://schemas.openxmlformats.org/wordprocessingml/2006/main" xmlns:w14="http://schemas.microsoft.com/office/word/2010/wordml" xmlns:w15="http://schemas.microsoft.com/office/word/2012/wordml" xmlns:w16cex="http://schemas.microsoft.com/office/word/2018/wordml/cex" xmlns:w16cid="http://schemas.microsoft.com/office/word/2016/wordml/cid" xmlns:w16="http://schemas.microsoft.com/office/word/2018/wordml" xmlns:w16sdtdh="http://schemas.microsoft.com/office/word/2020/wordml/sdtdatahash" xmlns:w16se="http://schemas.microsoft.com/office/word/2015/wordml/symex" xmlns:wpg="http://schemas.microsoft.com/office/word/2010/wordprocessingGroup" xmlns:wpi="http://schemas.microsoft.com/office/word/2010/wordprocessingInk" xmlns:wne="http://schemas.microsoft.com/office/word/2006/wordml" xmlns:wps="http://schemas.microsoft.com/office/word/2010/wordprocessingShape" mc:Ignorable="w14 w15 w16se w16cid w16 w16cex w16sdtdh wp14">
   <w:tbl>
     <w:tblPr>
       <w:tblW w:w="9288" w:type="dxa"/>
@@ -3455,7 +3623,7 @@
         </w:tcPr>
         <w:p>
           <w:pPr>
-            <w:pStyle w:val="Rodap"/>
+            <w:pStyle w:val="Footer"/>
             <w:spacing w:before="120" w:after="120"/>
             <w:rPr>
               <w:color w:val="244061" w:themeColor="accent1" w:themeShade="80"/>
@@ -3484,7 +3652,7 @@
               <w:noProof/>
               <w:color w:val="244061" w:themeColor="accent1" w:themeShade="80"/>
             </w:rPr>
-            <w:t>custo_ehSoja</w:t>
+            <w:t>custo_ehSoja.docx</w:t>
           </w:r>
           <w:r>
             <w:rPr>
@@ -3501,7 +3669,7 @@
         </w:tcPr>
         <w:p>
           <w:pPr>
-            <w:pStyle w:val="Rodap"/>
+            <w:pStyle w:val="Footer"/>
             <w:spacing w:before="120" w:after="120"/>
             <w:jc w:val="right"/>
             <w:rPr>
@@ -3603,7 +3771,6 @@
           <w:dataBinding w:prefixMappings="xmlns:ns0='http://schemas.openxmlformats.org/officeDocument/2006/extended-properties' " w:xpath="/ns0:Properties[1]/ns0:Company[1]" w:storeItemID="{6668398D-A668-4E3E-A5EB-62B293D839F1}"/>
           <w:text/>
         </w:sdtPr>
-        <w:sdtEndPr/>
         <w:sdtContent>
           <w:tc>
             <w:tcPr>
@@ -3612,7 +3779,7 @@
             </w:tcPr>
             <w:p>
               <w:pPr>
-                <w:pStyle w:val="Rodap"/>
+                <w:pStyle w:val="Footer"/>
                 <w:spacing w:before="120" w:after="120"/>
                 <w:rPr>
                   <w:color w:val="244061" w:themeColor="accent1" w:themeShade="80"/>
@@ -3635,7 +3802,7 @@
         </w:tcPr>
         <w:p>
           <w:pPr>
-            <w:pStyle w:val="Rodap"/>
+            <w:pStyle w:val="Footer"/>
             <w:spacing w:before="120" w:after="120"/>
             <w:jc w:val="right"/>
             <w:rPr>
@@ -3656,14 +3823,14 @@
   </w:tbl>
   <w:p>
     <w:pPr>
-      <w:pStyle w:val="Rodap"/>
+      <w:pStyle w:val="Footer"/>
     </w:pPr>
   </w:p>
 </w:ftr>
 </file>
 
 <file path=word/footnotes.xml><?xml version="1.0" encoding="utf-8"?>
-<w:footnotes xmlns:wpc="http://schemas.microsoft.com/office/word/2010/wordprocessingCanvas" xmlns:cx="http://schemas.microsoft.com/office/drawing/2014/chartex" xmlns:cx1="http://schemas.microsoft.com/office/drawing/2015/9/8/chartex" xmlns:cx2="http://schemas.microsoft.com/office/drawing/2015/10/21/chartex" xmlns:cx3="http://schemas.microsoft.com/office/drawing/2016/5/9/chartex" xmlns:cx4="http://schemas.microsoft.com/office/drawing/2016/5/10/chartex" xmlns:cx5="http://schemas.microsoft.com/office/drawing/2016/5/11/chartex" xmlns:cx6="http://schemas.microsoft.com/office/drawing/2016/5/12/chartex" xmlns:cx7="http://schemas.microsoft.com/office/drawing/2016/5/13/chartex" xmlns:cx8="http://schemas.microsoft.com/office/drawing/2016/5/14/chartex" xmlns:mc="http://schemas.openxmlformats.org/markup-compatibility/2006" xmlns:aink="http://schemas.microsoft.com/office/drawing/2016/ink" xmlns:am3d="http://schemas.microsoft.com/office/drawing/2017/model3d" xmlns:o="urn:schemas-microsoft-com:office:office" xmlns:r="http://schemas.openxmlformats.org/officeDocument/2006/relationships" xmlns:m="http://schemas.openxmlformats.org/officeDocument/2006/math" xmlns:v="urn:schemas-microsoft-com:vml" xmlns:wp14="http://schemas.microsoft.com/office/word/2010/wordprocessingDrawing" xmlns:wp="http://schemas.openxmlformats.org/drawingml/2006/wordprocessingDrawing" xmlns:w10="urn:schemas-microsoft-com:office:word" xmlns:w="http://schemas.openxmlformats.org/wordprocessingml/2006/main" xmlns:w14="http://schemas.microsoft.com/office/word/2010/wordml" xmlns:w15="http://schemas.microsoft.com/office/word/2012/wordml" xmlns:w16cid="http://schemas.microsoft.com/office/word/2016/wordml/cid" xmlns:w16se="http://schemas.microsoft.com/office/word/2015/wordml/symex" xmlns:wpg="http://schemas.microsoft.com/office/word/2010/wordprocessingGroup" xmlns:wpi="http://schemas.microsoft.com/office/word/2010/wordprocessingInk" xmlns:wne="http://schemas.microsoft.com/office/word/2006/wordml" xmlns:wps="http://schemas.microsoft.com/office/word/2010/wordprocessingShape" mc:Ignorable="w14 w15 w16se w16cid wp14">
+<w:footnotes xmlns:wpc="http://schemas.microsoft.com/office/word/2010/wordprocessingCanvas" xmlns:cx="http://schemas.microsoft.com/office/drawing/2014/chartex" xmlns:cx1="http://schemas.microsoft.com/office/drawing/2015/9/8/chartex" xmlns:cx2="http://schemas.microsoft.com/office/drawing/2015/10/21/chartex" xmlns:cx3="http://schemas.microsoft.com/office/drawing/2016/5/9/chartex" xmlns:cx4="http://schemas.microsoft.com/office/drawing/2016/5/10/chartex" xmlns:cx5="http://schemas.microsoft.com/office/drawing/2016/5/11/chartex" xmlns:cx6="http://schemas.microsoft.com/office/drawing/2016/5/12/chartex" xmlns:cx7="http://schemas.microsoft.com/office/drawing/2016/5/13/chartex" xmlns:cx8="http://schemas.microsoft.com/office/drawing/2016/5/14/chartex" xmlns:mc="http://schemas.openxmlformats.org/markup-compatibility/2006" xmlns:aink="http://schemas.microsoft.com/office/drawing/2016/ink" xmlns:am3d="http://schemas.microsoft.com/office/drawing/2017/model3d" xmlns:o="urn:schemas-microsoft-com:office:office" xmlns:oel="http://schemas.microsoft.com/office/2019/extlst" xmlns:r="http://schemas.openxmlformats.org/officeDocument/2006/relationships" xmlns:m="http://schemas.openxmlformats.org/officeDocument/2006/math" xmlns:v="urn:schemas-microsoft-com:vml" xmlns:wp14="http://schemas.microsoft.com/office/word/2010/wordprocessingDrawing" xmlns:wp="http://schemas.openxmlformats.org/drawingml/2006/wordprocessingDrawing" xmlns:w10="urn:schemas-microsoft-com:office:word" xmlns:w="http://schemas.openxmlformats.org/wordprocessingml/2006/main" xmlns:w14="http://schemas.microsoft.com/office/word/2010/wordml" xmlns:w15="http://schemas.microsoft.com/office/word/2012/wordml" xmlns:w16cex="http://schemas.microsoft.com/office/word/2018/wordml/cex" xmlns:w16cid="http://schemas.microsoft.com/office/word/2016/wordml/cid" xmlns:w16="http://schemas.microsoft.com/office/word/2018/wordml" xmlns:w16sdtdh="http://schemas.microsoft.com/office/word/2020/wordml/sdtdatahash" xmlns:w16se="http://schemas.microsoft.com/office/word/2015/wordml/symex" xmlns:wpg="http://schemas.microsoft.com/office/word/2010/wordprocessingGroup" xmlns:wpi="http://schemas.microsoft.com/office/word/2010/wordprocessingInk" xmlns:wne="http://schemas.microsoft.com/office/word/2006/wordml" xmlns:wps="http://schemas.microsoft.com/office/word/2010/wordprocessingShape" mc:Ignorable="w14 w15 w16se w16cid w16 w16cex w16sdtdh wp14">
   <w:footnote w:type="separator" w:id="-1">
     <w:p>
       <w:r>
@@ -3682,10 +3849,10 @@
 </file>
 
 <file path=word/header1.xml><?xml version="1.0" encoding="utf-8"?>
-<w:hdr xmlns:wpc="http://schemas.microsoft.com/office/word/2010/wordprocessingCanvas" xmlns:cx="http://schemas.microsoft.com/office/drawing/2014/chartex" xmlns:cx1="http://schemas.microsoft.com/office/drawing/2015/9/8/chartex" xmlns:cx2="http://schemas.microsoft.com/office/drawing/2015/10/21/chartex" xmlns:cx3="http://schemas.microsoft.com/office/drawing/2016/5/9/chartex" xmlns:cx4="http://schemas.microsoft.com/office/drawing/2016/5/10/chartex" xmlns:cx5="http://schemas.microsoft.com/office/drawing/2016/5/11/chartex" xmlns:cx6="http://schemas.microsoft.com/office/drawing/2016/5/12/chartex" xmlns:cx7="http://schemas.microsoft.com/office/drawing/2016/5/13/chartex" xmlns:cx8="http://schemas.microsoft.com/office/drawing/2016/5/14/chartex" xmlns:mc="http://schemas.openxmlformats.org/markup-compatibility/2006" xmlns:aink="http://schemas.microsoft.com/office/drawing/2016/ink" xmlns:am3d="http://schemas.microsoft.com/office/drawing/2017/model3d" xmlns:o="urn:schemas-microsoft-com:office:office" xmlns:r="http://schemas.openxmlformats.org/officeDocument/2006/relationships" xmlns:m="http://schemas.openxmlformats.org/officeDocument/2006/math" xmlns:v="urn:schemas-microsoft-com:vml" xmlns:wp14="http://schemas.microsoft.com/office/word/2010/wordprocessingDrawing" xmlns:wp="http://schemas.openxmlformats.org/drawingml/2006/wordprocessingDrawing" xmlns:w10="urn:schemas-microsoft-com:office:word" xmlns:w="http://schemas.openxmlformats.org/wordprocessingml/2006/main" xmlns:w14="http://schemas.microsoft.com/office/word/2010/wordml" xmlns:w15="http://schemas.microsoft.com/office/word/2012/wordml" xmlns:w16cid="http://schemas.microsoft.com/office/word/2016/wordml/cid" xmlns:w16se="http://schemas.microsoft.com/office/word/2015/wordml/symex" xmlns:wpg="http://schemas.microsoft.com/office/word/2010/wordprocessingGroup" xmlns:wpi="http://schemas.microsoft.com/office/word/2010/wordprocessingInk" xmlns:wne="http://schemas.microsoft.com/office/word/2006/wordml" xmlns:wps="http://schemas.microsoft.com/office/word/2010/wordprocessingShape" mc:Ignorable="w14 w15 w16se w16cid wp14">
+<w:hdr xmlns:wpc="http://schemas.microsoft.com/office/word/2010/wordprocessingCanvas" xmlns:cx="http://schemas.microsoft.com/office/drawing/2014/chartex" xmlns:cx1="http://schemas.microsoft.com/office/drawing/2015/9/8/chartex" xmlns:cx2="http://schemas.microsoft.com/office/drawing/2015/10/21/chartex" xmlns:cx3="http://schemas.microsoft.com/office/drawing/2016/5/9/chartex" xmlns:cx4="http://schemas.microsoft.com/office/drawing/2016/5/10/chartex" xmlns:cx5="http://schemas.microsoft.com/office/drawing/2016/5/11/chartex" xmlns:cx6="http://schemas.microsoft.com/office/drawing/2016/5/12/chartex" xmlns:cx7="http://schemas.microsoft.com/office/drawing/2016/5/13/chartex" xmlns:cx8="http://schemas.microsoft.com/office/drawing/2016/5/14/chartex" xmlns:mc="http://schemas.openxmlformats.org/markup-compatibility/2006" xmlns:aink="http://schemas.microsoft.com/office/drawing/2016/ink" xmlns:am3d="http://schemas.microsoft.com/office/drawing/2017/model3d" xmlns:o="urn:schemas-microsoft-com:office:office" xmlns:oel="http://schemas.microsoft.com/office/2019/extlst" xmlns:r="http://schemas.openxmlformats.org/officeDocument/2006/relationships" xmlns:m="http://schemas.openxmlformats.org/officeDocument/2006/math" xmlns:v="urn:schemas-microsoft-com:vml" xmlns:wp14="http://schemas.microsoft.com/office/word/2010/wordprocessingDrawing" xmlns:wp="http://schemas.openxmlformats.org/drawingml/2006/wordprocessingDrawing" xmlns:w10="urn:schemas-microsoft-com:office:word" xmlns:w="http://schemas.openxmlformats.org/wordprocessingml/2006/main" xmlns:w14="http://schemas.microsoft.com/office/word/2010/wordml" xmlns:w15="http://schemas.microsoft.com/office/word/2012/wordml" xmlns:w16cex="http://schemas.microsoft.com/office/word/2018/wordml/cex" xmlns:w16cid="http://schemas.microsoft.com/office/word/2016/wordml/cid" xmlns:w16="http://schemas.microsoft.com/office/word/2018/wordml" xmlns:w16sdtdh="http://schemas.microsoft.com/office/word/2020/wordml/sdtdatahash" xmlns:w16se="http://schemas.microsoft.com/office/word/2015/wordml/symex" xmlns:wpg="http://schemas.microsoft.com/office/word/2010/wordprocessingGroup" xmlns:wpi="http://schemas.microsoft.com/office/word/2010/wordprocessingInk" xmlns:wne="http://schemas.microsoft.com/office/word/2006/wordml" xmlns:wps="http://schemas.microsoft.com/office/word/2010/wordprocessingShape" mc:Ignorable="w14 w15 w16se w16cid w16 w16cex w16sdtdh wp14">
   <w:tbl>
     <w:tblPr>
-      <w:tblStyle w:val="Tabelacomgrade"/>
+      <w:tblStyle w:val="TableGrid"/>
       <w:tblW w:w="8448" w:type="dxa"/>
       <w:jc w:val="center"/>
       <w:tblLayout w:type="fixed"/>
@@ -3799,7 +3966,7 @@
         </w:tcPr>
         <w:p>
           <w:pPr>
-            <w:pStyle w:val="Cabealho"/>
+            <w:pStyle w:val="Header"/>
             <w:jc w:val="center"/>
             <w:rPr>
               <w:sz w:val="22"/>
@@ -3825,7 +3992,7 @@
         </w:tcPr>
         <w:p>
           <w:pPr>
-            <w:pStyle w:val="Cabealho"/>
+            <w:pStyle w:val="Header"/>
             <w:rPr>
               <w:b/>
               <w:sz w:val="22"/>
@@ -3838,14 +4005,14 @@
   </w:tbl>
   <w:p>
     <w:pPr>
-      <w:pStyle w:val="Cabealho"/>
+      <w:pStyle w:val="Header"/>
     </w:pPr>
   </w:p>
 </w:hdr>
 </file>
 
 <file path=word/numbering.xml><?xml version="1.0" encoding="utf-8"?>
-<w:numbering xmlns:wpc="http://schemas.microsoft.com/office/word/2010/wordprocessingCanvas" xmlns:cx="http://schemas.microsoft.com/office/drawing/2014/chartex" xmlns:cx1="http://schemas.microsoft.com/office/drawing/2015/9/8/chartex" xmlns:cx2="http://schemas.microsoft.com/office/drawing/2015/10/21/chartex" xmlns:cx3="http://schemas.microsoft.com/office/drawing/2016/5/9/chartex" xmlns:cx4="http://schemas.microsoft.com/office/drawing/2016/5/10/chartex" xmlns:cx5="http://schemas.microsoft.com/office/drawing/2016/5/11/chartex" xmlns:cx6="http://schemas.microsoft.com/office/drawing/2016/5/12/chartex" xmlns:cx7="http://schemas.microsoft.com/office/drawing/2016/5/13/chartex" xmlns:cx8="http://schemas.microsoft.com/office/drawing/2016/5/14/chartex" xmlns:mc="http://schemas.openxmlformats.org/markup-compatibility/2006" xmlns:aink="http://schemas.microsoft.com/office/drawing/2016/ink" xmlns:am3d="http://schemas.microsoft.com/office/drawing/2017/model3d" xmlns:o="urn:schemas-microsoft-com:office:office" xmlns:r="http://schemas.openxmlformats.org/officeDocument/2006/relationships" xmlns:m="http://schemas.openxmlformats.org/officeDocument/2006/math" xmlns:v="urn:schemas-microsoft-com:vml" xmlns:wp14="http://schemas.microsoft.com/office/word/2010/wordprocessingDrawing" xmlns:wp="http://schemas.openxmlformats.org/drawingml/2006/wordprocessingDrawing" xmlns:w10="urn:schemas-microsoft-com:office:word" xmlns:w="http://schemas.openxmlformats.org/wordprocessingml/2006/main" xmlns:w14="http://schemas.microsoft.com/office/word/2010/wordml" xmlns:w15="http://schemas.microsoft.com/office/word/2012/wordml" xmlns:w16cid="http://schemas.microsoft.com/office/word/2016/wordml/cid" xmlns:w16se="http://schemas.microsoft.com/office/word/2015/wordml/symex" xmlns:wpg="http://schemas.microsoft.com/office/word/2010/wordprocessingGroup" xmlns:wpi="http://schemas.microsoft.com/office/word/2010/wordprocessingInk" xmlns:wne="http://schemas.microsoft.com/office/word/2006/wordml" xmlns:wps="http://schemas.microsoft.com/office/word/2010/wordprocessingShape" mc:Ignorable="w14 w15 w16se w16cid wp14">
+<w:numbering xmlns:wpc="http://schemas.microsoft.com/office/word/2010/wordprocessingCanvas" xmlns:cx="http://schemas.microsoft.com/office/drawing/2014/chartex" xmlns:cx1="http://schemas.microsoft.com/office/drawing/2015/9/8/chartex" xmlns:cx2="http://schemas.microsoft.com/office/drawing/2015/10/21/chartex" xmlns:cx3="http://schemas.microsoft.com/office/drawing/2016/5/9/chartex" xmlns:cx4="http://schemas.microsoft.com/office/drawing/2016/5/10/chartex" xmlns:cx5="http://schemas.microsoft.com/office/drawing/2016/5/11/chartex" xmlns:cx6="http://schemas.microsoft.com/office/drawing/2016/5/12/chartex" xmlns:cx7="http://schemas.microsoft.com/office/drawing/2016/5/13/chartex" xmlns:cx8="http://schemas.microsoft.com/office/drawing/2016/5/14/chartex" xmlns:mc="http://schemas.openxmlformats.org/markup-compatibility/2006" xmlns:aink="http://schemas.microsoft.com/office/drawing/2016/ink" xmlns:am3d="http://schemas.microsoft.com/office/drawing/2017/model3d" xmlns:o="urn:schemas-microsoft-com:office:office" xmlns:oel="http://schemas.microsoft.com/office/2019/extlst" xmlns:r="http://schemas.openxmlformats.org/officeDocument/2006/relationships" xmlns:m="http://schemas.openxmlformats.org/officeDocument/2006/math" xmlns:v="urn:schemas-microsoft-com:vml" xmlns:wp14="http://schemas.microsoft.com/office/word/2010/wordprocessingDrawing" xmlns:wp="http://schemas.openxmlformats.org/drawingml/2006/wordprocessingDrawing" xmlns:w10="urn:schemas-microsoft-com:office:word" xmlns:w="http://schemas.openxmlformats.org/wordprocessingml/2006/main" xmlns:w14="http://schemas.microsoft.com/office/word/2010/wordml" xmlns:w15="http://schemas.microsoft.com/office/word/2012/wordml" xmlns:w16cex="http://schemas.microsoft.com/office/word/2018/wordml/cex" xmlns:w16cid="http://schemas.microsoft.com/office/word/2016/wordml/cid" xmlns:w16="http://schemas.microsoft.com/office/word/2018/wordml" xmlns:w16sdtdh="http://schemas.microsoft.com/office/word/2020/wordml/sdtdatahash" xmlns:w16se="http://schemas.microsoft.com/office/word/2015/wordml/symex" xmlns:wpg="http://schemas.microsoft.com/office/word/2010/wordprocessingGroup" xmlns:wpi="http://schemas.microsoft.com/office/word/2010/wordprocessingInk" xmlns:wne="http://schemas.microsoft.com/office/word/2006/wordml" xmlns:wps="http://schemas.microsoft.com/office/word/2010/wordprocessingShape" mc:Ignorable="w14 w15 w16se w16cid w16 w16cex w16sdtdh wp14">
   <w:abstractNum w:abstractNumId="0" w15:restartNumberingAfterBreak="0">
     <w:nsid w:val="29F3003C"/>
     <w:multiLevelType w:val="hybridMultilevel"/>
@@ -4104,20 +4271,20 @@
       </w:pPr>
     </w:lvl>
   </w:abstractNum>
-  <w:num w:numId="1">
+  <w:num w:numId="1" w16cid:durableId="36929209">
     <w:abstractNumId w:val="0"/>
   </w:num>
-  <w:num w:numId="2">
+  <w:num w:numId="2" w16cid:durableId="86854456">
     <w:abstractNumId w:val="1"/>
   </w:num>
-  <w:num w:numId="3">
+  <w:num w:numId="3" w16cid:durableId="1626505004">
     <w:abstractNumId w:val="2"/>
   </w:num>
 </w:numbering>
 </file>
 
 <file path=word/styles.xml><?xml version="1.0" encoding="utf-8"?>
-<w:styles xmlns:mc="http://schemas.openxmlformats.org/markup-compatibility/2006" xmlns:r="http://schemas.openxmlformats.org/officeDocument/2006/relationships" xmlns:w="http://schemas.openxmlformats.org/wordprocessingml/2006/main" xmlns:w14="http://schemas.microsoft.com/office/word/2010/wordml" xmlns:w15="http://schemas.microsoft.com/office/word/2012/wordml" xmlns:w16cid="http://schemas.microsoft.com/office/word/2016/wordml/cid" xmlns:w16se="http://schemas.microsoft.com/office/word/2015/wordml/symex" mc:Ignorable="w14 w15 w16se w16cid">
+<w:styles xmlns:mc="http://schemas.openxmlformats.org/markup-compatibility/2006" xmlns:r="http://schemas.openxmlformats.org/officeDocument/2006/relationships" xmlns:w="http://schemas.openxmlformats.org/wordprocessingml/2006/main" xmlns:w14="http://schemas.microsoft.com/office/word/2010/wordml" xmlns:w15="http://schemas.microsoft.com/office/word/2012/wordml" xmlns:w16cex="http://schemas.microsoft.com/office/word/2018/wordml/cex" xmlns:w16cid="http://schemas.microsoft.com/office/word/2016/wordml/cid" xmlns:w16="http://schemas.microsoft.com/office/word/2018/wordml" xmlns:w16sdtdh="http://schemas.microsoft.com/office/word/2020/wordml/sdtdatahash" xmlns:w16se="http://schemas.microsoft.com/office/word/2015/wordml/symex" mc:Ignorable="w14 w15 w16se w16cid w16 w16cex w16sdtdh">
   <w:docDefaults>
     <w:rPrDefault>
       <w:rPr>
@@ -4133,7 +4300,7 @@
       </w:pPr>
     </w:pPrDefault>
   </w:docDefaults>
-  <w:latentStyles w:defLockedState="0" w:defUIPriority="99" w:defSemiHidden="0" w:defUnhideWhenUsed="0" w:defQFormat="0" w:count="375">
+  <w:latentStyles w:defLockedState="0" w:defUIPriority="99" w:defSemiHidden="0" w:defUnhideWhenUsed="0" w:defQFormat="0" w:count="376">
     <w:lsdException w:name="Normal" w:uiPriority="0" w:qFormat="1"/>
     <w:lsdException w:name="heading 1" w:uiPriority="9" w:qFormat="1"/>
     <w:lsdException w:name="heading 2" w:semiHidden="1" w:uiPriority="9" w:unhideWhenUsed="1" w:qFormat="1"/>
@@ -4239,7 +4406,6 @@
     <w:lsdException w:name="HTML Sample" w:semiHidden="1" w:unhideWhenUsed="1"/>
     <w:lsdException w:name="HTML Typewriter" w:semiHidden="1" w:unhideWhenUsed="1"/>
     <w:lsdException w:name="HTML Variable" w:semiHidden="1" w:unhideWhenUsed="1"/>
-    <w:lsdException w:name="Normal Table" w:semiHidden="1" w:unhideWhenUsed="1"/>
     <w:lsdException w:name="annotation subject" w:semiHidden="1" w:unhideWhenUsed="1"/>
     <w:lsdException w:name="No List" w:semiHidden="1" w:unhideWhenUsed="1"/>
     <w:lsdException w:name="Outline List 1" w:semiHidden="1" w:unhideWhenUsed="1"/>
@@ -4286,10 +4452,8 @@
     <w:lsdException w:name="Table Subtle 2" w:semiHidden="1" w:unhideWhenUsed="1"/>
     <w:lsdException w:name="Table Web 1" w:semiHidden="1" w:unhideWhenUsed="1"/>
     <w:lsdException w:name="Table Web 2" w:semiHidden="1" w:unhideWhenUsed="1"/>
-    <w:lsdException w:name="Table Web 3" w:semiHidden="1" w:unhideWhenUsed="1"/>
     <w:lsdException w:name="Balloon Text" w:semiHidden="1" w:unhideWhenUsed="1"/>
     <w:lsdException w:name="Table Grid" w:uiPriority="0"/>
-    <w:lsdException w:name="Table Theme" w:semiHidden="1" w:unhideWhenUsed="1"/>
     <w:lsdException w:name="Placeholder Text" w:semiHidden="1"/>
     <w:lsdException w:name="No Spacing" w:uiPriority="1" w:qFormat="1"/>
     <w:lsdException w:name="Light Shading" w:uiPriority="60"/>
@@ -4509,6 +4673,7 @@
     <w:lsdException w:name="Smart Hyperlink" w:semiHidden="1" w:unhideWhenUsed="1"/>
     <w:lsdException w:name="Hashtag" w:semiHidden="1" w:unhideWhenUsed="1"/>
     <w:lsdException w:name="Unresolved Mention" w:semiHidden="1" w:unhideWhenUsed="1"/>
+    <w:lsdException w:name="Smart Link" w:semiHidden="1" w:unhideWhenUsed="1"/>
   </w:latentStyles>
   <w:style w:type="paragraph" w:default="1" w:styleId="Normal">
     <w:name w:val="Normal"/>
@@ -4521,11 +4686,11 @@
       <w:rFonts w:ascii="Calibri" w:hAnsi="Calibri"/>
     </w:rPr>
   </w:style>
-  <w:style w:type="paragraph" w:styleId="Ttulo1">
+  <w:style w:type="paragraph" w:styleId="Heading1">
     <w:name w:val="heading 1"/>
     <w:basedOn w:val="Normal"/>
     <w:next w:val="Normal"/>
-    <w:link w:val="Ttulo1Char"/>
+    <w:link w:val="Heading1Char"/>
     <w:uiPriority w:val="9"/>
     <w:qFormat/>
     <w:rsid w:val="00980543"/>
@@ -4545,11 +4710,11 @@
       <w:u w:val="single"/>
     </w:rPr>
   </w:style>
-  <w:style w:type="paragraph" w:styleId="Ttulo2">
+  <w:style w:type="paragraph" w:styleId="Heading2">
     <w:name w:val="heading 2"/>
     <w:basedOn w:val="Normal"/>
     <w:next w:val="Normal"/>
-    <w:link w:val="Ttulo2Char"/>
+    <w:link w:val="Heading2Char"/>
     <w:autoRedefine/>
     <w:uiPriority w:val="9"/>
     <w:unhideWhenUsed/>
@@ -4570,11 +4735,11 @@
       <w:szCs w:val="26"/>
     </w:rPr>
   </w:style>
-  <w:style w:type="paragraph" w:styleId="Ttulo3">
+  <w:style w:type="paragraph" w:styleId="Heading3">
     <w:name w:val="heading 3"/>
     <w:basedOn w:val="Normal"/>
     <w:next w:val="Normal"/>
-    <w:link w:val="Ttulo3Char"/>
+    <w:link w:val="Heading3Char"/>
     <w:uiPriority w:val="9"/>
     <w:unhideWhenUsed/>
     <w:qFormat/>
@@ -4593,13 +4758,13 @@
       <w:sz w:val="28"/>
     </w:rPr>
   </w:style>
-  <w:style w:type="character" w:default="1" w:styleId="Fontepargpadro">
+  <w:style w:type="character" w:default="1" w:styleId="DefaultParagraphFont">
     <w:name w:val="Default Paragraph Font"/>
     <w:uiPriority w:val="1"/>
     <w:semiHidden/>
     <w:unhideWhenUsed/>
   </w:style>
-  <w:style w:type="table" w:default="1" w:styleId="Tabelanormal">
+  <w:style w:type="table" w:default="1" w:styleId="TableNormal">
     <w:name w:val="Normal Table"/>
     <w:uiPriority w:val="99"/>
     <w:semiHidden/>
@@ -4614,16 +4779,16 @@
       </w:tblCellMar>
     </w:tblPr>
   </w:style>
-  <w:style w:type="numbering" w:default="1" w:styleId="Semlista">
+  <w:style w:type="numbering" w:default="1" w:styleId="NoList">
     <w:name w:val="No List"/>
     <w:uiPriority w:val="99"/>
     <w:semiHidden/>
     <w:unhideWhenUsed/>
   </w:style>
-  <w:style w:type="paragraph" w:styleId="Cabealho">
+  <w:style w:type="paragraph" w:styleId="Header">
     <w:name w:val="header"/>
     <w:basedOn w:val="Normal"/>
-    <w:link w:val="CabealhoChar"/>
+    <w:link w:val="HeaderChar"/>
     <w:unhideWhenUsed/>
     <w:rsid w:val="005E1593"/>
     <w:pPr>
@@ -4633,17 +4798,17 @@
       </w:tabs>
     </w:pPr>
   </w:style>
-  <w:style w:type="character" w:customStyle="1" w:styleId="CabealhoChar">
-    <w:name w:val="Cabeçalho Char"/>
-    <w:basedOn w:val="Fontepargpadro"/>
-    <w:link w:val="Cabealho"/>
+  <w:style w:type="character" w:customStyle="1" w:styleId="HeaderChar">
+    <w:name w:val="Header Char"/>
+    <w:basedOn w:val="DefaultParagraphFont"/>
+    <w:link w:val="Header"/>
     <w:uiPriority w:val="99"/>
     <w:rsid w:val="005E1593"/>
   </w:style>
-  <w:style w:type="paragraph" w:styleId="Rodap">
+  <w:style w:type="paragraph" w:styleId="Footer">
     <w:name w:val="footer"/>
     <w:basedOn w:val="Normal"/>
-    <w:link w:val="RodapChar"/>
+    <w:link w:val="FooterChar"/>
     <w:unhideWhenUsed/>
     <w:rsid w:val="005E1593"/>
     <w:pPr>
@@ -4653,16 +4818,16 @@
       </w:tabs>
     </w:pPr>
   </w:style>
-  <w:style w:type="character" w:customStyle="1" w:styleId="RodapChar">
-    <w:name w:val="Rodapé Char"/>
-    <w:basedOn w:val="Fontepargpadro"/>
-    <w:link w:val="Rodap"/>
+  <w:style w:type="character" w:customStyle="1" w:styleId="FooterChar">
+    <w:name w:val="Footer Char"/>
+    <w:basedOn w:val="DefaultParagraphFont"/>
+    <w:link w:val="Footer"/>
     <w:uiPriority w:val="99"/>
     <w:rsid w:val="005E1593"/>
   </w:style>
   <w:style w:type="paragraph" w:customStyle="1" w:styleId="Descrio">
     <w:name w:val="Descrição"/>
-    <w:basedOn w:val="Cabealho"/>
+    <w:basedOn w:val="Header"/>
     <w:rsid w:val="005E1593"/>
     <w:pPr>
       <w:tabs>
@@ -4679,9 +4844,9 @@
       <w:lang w:val="en-US" w:eastAsia="pt-BR"/>
     </w:rPr>
   </w:style>
-  <w:style w:type="table" w:styleId="Tabelacomgrade">
+  <w:style w:type="table" w:styleId="TableGrid">
     <w:name w:val="Table Grid"/>
-    <w:basedOn w:val="Tabelanormal"/>
+    <w:basedOn w:val="TableNormal"/>
     <w:rsid w:val="005E1593"/>
     <w:pPr>
       <w:spacing w:after="240" w:line="240" w:lineRule="auto"/>
@@ -4704,10 +4869,10 @@
       </w:tblBorders>
     </w:tblPr>
   </w:style>
-  <w:style w:type="paragraph" w:styleId="Textodebalo">
+  <w:style w:type="paragraph" w:styleId="BalloonText">
     <w:name w:val="Balloon Text"/>
     <w:basedOn w:val="Normal"/>
-    <w:link w:val="TextodebaloChar"/>
+    <w:link w:val="BalloonTextChar"/>
     <w:uiPriority w:val="99"/>
     <w:semiHidden/>
     <w:unhideWhenUsed/>
@@ -4718,10 +4883,10 @@
       <w:szCs w:val="16"/>
     </w:rPr>
   </w:style>
-  <w:style w:type="character" w:customStyle="1" w:styleId="TextodebaloChar">
-    <w:name w:val="Texto de balão Char"/>
-    <w:basedOn w:val="Fontepargpadro"/>
-    <w:link w:val="Textodebalo"/>
+  <w:style w:type="character" w:customStyle="1" w:styleId="BalloonTextChar">
+    <w:name w:val="Balloon Text Char"/>
+    <w:basedOn w:val="DefaultParagraphFont"/>
+    <w:link w:val="BalloonText"/>
     <w:uiPriority w:val="99"/>
     <w:semiHidden/>
     <w:rsid w:val="005E1593"/>
@@ -4731,10 +4896,10 @@
       <w:szCs w:val="16"/>
     </w:rPr>
   </w:style>
-  <w:style w:type="character" w:customStyle="1" w:styleId="Ttulo1Char">
-    <w:name w:val="Título 1 Char"/>
-    <w:basedOn w:val="Fontepargpadro"/>
-    <w:link w:val="Ttulo1"/>
+  <w:style w:type="character" w:customStyle="1" w:styleId="Heading1Char">
+    <w:name w:val="Heading 1 Char"/>
+    <w:basedOn w:val="DefaultParagraphFont"/>
+    <w:link w:val="Heading1"/>
     <w:uiPriority w:val="9"/>
     <w:rsid w:val="00980543"/>
     <w:rPr>
@@ -4757,10 +4922,10 @@
       <w:lang w:eastAsia="pt-BR"/>
     </w:rPr>
   </w:style>
-  <w:style w:type="character" w:customStyle="1" w:styleId="Ttulo3Char">
-    <w:name w:val="Título 3 Char"/>
-    <w:basedOn w:val="Fontepargpadro"/>
-    <w:link w:val="Ttulo3"/>
+  <w:style w:type="character" w:customStyle="1" w:styleId="Heading3Char">
+    <w:name w:val="Heading 3 Char"/>
+    <w:basedOn w:val="DefaultParagraphFont"/>
+    <w:link w:val="Heading3"/>
     <w:uiPriority w:val="9"/>
     <w:rsid w:val="004B60F1"/>
     <w:rPr>
@@ -4771,10 +4936,10 @@
       <w:sz w:val="28"/>
     </w:rPr>
   </w:style>
-  <w:style w:type="character" w:customStyle="1" w:styleId="Ttulo2Char">
-    <w:name w:val="Título 2 Char"/>
-    <w:basedOn w:val="Fontepargpadro"/>
-    <w:link w:val="Ttulo2"/>
+  <w:style w:type="character" w:customStyle="1" w:styleId="Heading2Char">
+    <w:name w:val="Heading 2 Char"/>
+    <w:basedOn w:val="DefaultParagraphFont"/>
+    <w:link w:val="Heading2"/>
     <w:uiPriority w:val="9"/>
     <w:rsid w:val="005546E1"/>
     <w:rPr>
@@ -4786,7 +4951,7 @@
       <w:szCs w:val="26"/>
     </w:rPr>
   </w:style>
-  <w:style w:type="paragraph" w:styleId="Sumrio1">
+  <w:style w:type="paragraph" w:styleId="TOC1">
     <w:name w:val="toc 1"/>
     <w:basedOn w:val="Normal"/>
     <w:next w:val="Normal"/>
@@ -4806,7 +4971,7 @@
       <w:lang w:val="en-US"/>
     </w:rPr>
   </w:style>
-  <w:style w:type="paragraph" w:styleId="Sumrio2">
+  <w:style w:type="paragraph" w:styleId="TOC2">
     <w:name w:val="toc 2"/>
     <w:basedOn w:val="Normal"/>
     <w:next w:val="Normal"/>
@@ -4826,7 +4991,7 @@
   </w:style>
   <w:style w:type="character" w:styleId="Hyperlink">
     <w:name w:val="Hyperlink"/>
-    <w:basedOn w:val="Fontepargpadro"/>
+    <w:basedOn w:val="DefaultParagraphFont"/>
     <w:uiPriority w:val="99"/>
     <w:rsid w:val="00DF7148"/>
     <w:rPr>
@@ -4850,9 +5015,9 @@
       <w:lang w:eastAsia="pt-BR"/>
     </w:rPr>
   </w:style>
-  <w:style w:type="character" w:styleId="TextodoEspaoReservado">
+  <w:style w:type="character" w:styleId="PlaceholderText">
     <w:name w:val="Placeholder Text"/>
-    <w:basedOn w:val="Fontepargpadro"/>
+    <w:basedOn w:val="DefaultParagraphFont"/>
     <w:uiPriority w:val="99"/>
     <w:semiHidden/>
     <w:rsid w:val="00CC0C59"/>
@@ -4881,7 +5046,7 @@
   </w:style>
   <w:style w:type="character" w:customStyle="1" w:styleId="CommentsChar">
     <w:name w:val="Comments Char"/>
-    <w:basedOn w:val="Fontepargpadro"/>
+    <w:basedOn w:val="DefaultParagraphFont"/>
     <w:link w:val="Comments"/>
     <w:rsid w:val="009F6346"/>
     <w:rPr>
@@ -4904,16 +5069,16 @@
   </w:style>
   <w:style w:type="character" w:customStyle="1" w:styleId="VersesChar">
     <w:name w:val="Versões Char"/>
-    <w:basedOn w:val="Fontepargpadro"/>
+    <w:basedOn w:val="DefaultParagraphFont"/>
     <w:link w:val="Verses"/>
     <w:rsid w:val="00D77511"/>
     <w:rPr>
       <w:rFonts w:ascii="Calibri" w:hAnsi="Calibri"/>
     </w:rPr>
   </w:style>
-  <w:style w:type="paragraph" w:styleId="CabealhodoSumrio">
+  <w:style w:type="paragraph" w:styleId="TOCHeading">
     <w:name w:val="TOC Heading"/>
-    <w:basedOn w:val="Ttulo1"/>
+    <w:basedOn w:val="Heading1"/>
     <w:next w:val="Normal"/>
     <w:uiPriority w:val="39"/>
     <w:unhideWhenUsed/>
@@ -4932,7 +5097,7 @@
       <w:lang w:eastAsia="pt-BR"/>
     </w:rPr>
   </w:style>
-  <w:style w:type="paragraph" w:styleId="PargrafodaLista">
+  <w:style w:type="paragraph" w:styleId="ListParagraph">
     <w:name w:val="List Paragraph"/>
     <w:basedOn w:val="Normal"/>
     <w:uiPriority w:val="34"/>
@@ -4947,7 +5112,7 @@
 </file>
 
 <file path=word/glossary/document.xml><?xml version="1.0" encoding="utf-8"?>
-<w:glossaryDocument xmlns:wpc="http://schemas.microsoft.com/office/word/2010/wordprocessingCanvas" xmlns:cx="http://schemas.microsoft.com/office/drawing/2014/chartex" xmlns:cx1="http://schemas.microsoft.com/office/drawing/2015/9/8/chartex" xmlns:cx2="http://schemas.microsoft.com/office/drawing/2015/10/21/chartex" xmlns:cx3="http://schemas.microsoft.com/office/drawing/2016/5/9/chartex" xmlns:cx4="http://schemas.microsoft.com/office/drawing/2016/5/10/chartex" xmlns:cx5="http://schemas.microsoft.com/office/drawing/2016/5/11/chartex" xmlns:cx6="http://schemas.microsoft.com/office/drawing/2016/5/12/chartex" xmlns:cx7="http://schemas.microsoft.com/office/drawing/2016/5/13/chartex" xmlns:cx8="http://schemas.microsoft.com/office/drawing/2016/5/14/chartex" xmlns:mc="http://schemas.openxmlformats.org/markup-compatibility/2006" xmlns:aink="http://schemas.microsoft.com/office/drawing/2016/ink" xmlns:am3d="http://schemas.microsoft.com/office/drawing/2017/model3d" xmlns:o="urn:schemas-microsoft-com:office:office" xmlns:r="http://schemas.openxmlformats.org/officeDocument/2006/relationships" xmlns:m="http://schemas.openxmlformats.org/officeDocument/2006/math" xmlns:v="urn:schemas-microsoft-com:vml" xmlns:wp14="http://schemas.microsoft.com/office/word/2010/wordprocessingDrawing" xmlns:wp="http://schemas.openxmlformats.org/drawingml/2006/wordprocessingDrawing" xmlns:w10="urn:schemas-microsoft-com:office:word" xmlns:w="http://schemas.openxmlformats.org/wordprocessingml/2006/main" xmlns:w14="http://schemas.microsoft.com/office/word/2010/wordml" xmlns:w15="http://schemas.microsoft.com/office/word/2012/wordml" xmlns:w16cid="http://schemas.microsoft.com/office/word/2016/wordml/cid" xmlns:w16se="http://schemas.microsoft.com/office/word/2015/wordml/symex" xmlns:wpg="http://schemas.microsoft.com/office/word/2010/wordprocessingGroup" xmlns:wpi="http://schemas.microsoft.com/office/word/2010/wordprocessingInk" xmlns:wne="http://schemas.microsoft.com/office/word/2006/wordml" xmlns:wps="http://schemas.microsoft.com/office/word/2010/wordprocessingShape" mc:Ignorable="w14 w15 w16se w16cid wp14">
+<w:glossaryDocument xmlns:wpc="http://schemas.microsoft.com/office/word/2010/wordprocessingCanvas" xmlns:cx="http://schemas.microsoft.com/office/drawing/2014/chartex" xmlns:cx1="http://schemas.microsoft.com/office/drawing/2015/9/8/chartex" xmlns:cx2="http://schemas.microsoft.com/office/drawing/2015/10/21/chartex" xmlns:cx3="http://schemas.microsoft.com/office/drawing/2016/5/9/chartex" xmlns:cx4="http://schemas.microsoft.com/office/drawing/2016/5/10/chartex" xmlns:cx5="http://schemas.microsoft.com/office/drawing/2016/5/11/chartex" xmlns:cx6="http://schemas.microsoft.com/office/drawing/2016/5/12/chartex" xmlns:cx7="http://schemas.microsoft.com/office/drawing/2016/5/13/chartex" xmlns:cx8="http://schemas.microsoft.com/office/drawing/2016/5/14/chartex" xmlns:mc="http://schemas.openxmlformats.org/markup-compatibility/2006" xmlns:aink="http://schemas.microsoft.com/office/drawing/2016/ink" xmlns:am3d="http://schemas.microsoft.com/office/drawing/2017/model3d" xmlns:o="urn:schemas-microsoft-com:office:office" xmlns:oel="http://schemas.microsoft.com/office/2019/extlst" xmlns:r="http://schemas.openxmlformats.org/officeDocument/2006/relationships" xmlns:m="http://schemas.openxmlformats.org/officeDocument/2006/math" xmlns:v="urn:schemas-microsoft-com:vml" xmlns:wp14="http://schemas.microsoft.com/office/word/2010/wordprocessingDrawing" xmlns:wp="http://schemas.openxmlformats.org/drawingml/2006/wordprocessingDrawing" xmlns:w10="urn:schemas-microsoft-com:office:word" xmlns:w="http://schemas.openxmlformats.org/wordprocessingml/2006/main" xmlns:w14="http://schemas.microsoft.com/office/word/2010/wordml" xmlns:w15="http://schemas.microsoft.com/office/word/2012/wordml" xmlns:w16cex="http://schemas.microsoft.com/office/word/2018/wordml/cex" xmlns:w16cid="http://schemas.microsoft.com/office/word/2016/wordml/cid" xmlns:w16="http://schemas.microsoft.com/office/word/2018/wordml" xmlns:w16sdtdh="http://schemas.microsoft.com/office/word/2020/wordml/sdtdatahash" xmlns:w16se="http://schemas.microsoft.com/office/word/2015/wordml/symex" xmlns:wpg="http://schemas.microsoft.com/office/word/2010/wordprocessingGroup" xmlns:wpi="http://schemas.microsoft.com/office/word/2010/wordprocessingInk" xmlns:wne="http://schemas.microsoft.com/office/word/2006/wordml" xmlns:wps="http://schemas.microsoft.com/office/word/2010/wordprocessingShape" mc:Ignorable="w14 w15 w16se w16cid w16 w16cex w16sdtdh wp14">
   <w:docParts>
     <w:docPart>
       <w:docPartPr>
@@ -4968,7 +5133,7 @@
         <w:p>
           <w:r>
             <w:rPr>
-              <w:rStyle w:val="TextodoEspaoReservado"/>
+              <w:rStyle w:val="PlaceholderText"/>
             </w:rPr>
             <w:t>[Company]</w:t>
           </w:r>
@@ -4980,7 +5145,7 @@
 </file>
 
 <file path=word/glossary/fontTable.xml><?xml version="1.0" encoding="utf-8"?>
-<w:fonts xmlns:mc="http://schemas.openxmlformats.org/markup-compatibility/2006" xmlns:r="http://schemas.openxmlformats.org/officeDocument/2006/relationships" xmlns:w="http://schemas.openxmlformats.org/wordprocessingml/2006/main" xmlns:w14="http://schemas.microsoft.com/office/word/2010/wordml" xmlns:w15="http://schemas.microsoft.com/office/word/2012/wordml" xmlns:w16cid="http://schemas.microsoft.com/office/word/2016/wordml/cid" xmlns:w16se="http://schemas.microsoft.com/office/word/2015/wordml/symex" mc:Ignorable="w14 w15 w16se w16cid">
+<w:fonts xmlns:mc="http://schemas.openxmlformats.org/markup-compatibility/2006" xmlns:r="http://schemas.openxmlformats.org/officeDocument/2006/relationships" xmlns:w="http://schemas.openxmlformats.org/wordprocessingml/2006/main" xmlns:w14="http://schemas.microsoft.com/office/word/2010/wordml" xmlns:w15="http://schemas.microsoft.com/office/word/2012/wordml" xmlns:w16cex="http://schemas.microsoft.com/office/word/2018/wordml/cex" xmlns:w16cid="http://schemas.microsoft.com/office/word/2016/wordml/cid" xmlns:w16="http://schemas.microsoft.com/office/word/2018/wordml" xmlns:w16sdtdh="http://schemas.microsoft.com/office/word/2020/wordml/sdtdatahash" xmlns:w16se="http://schemas.microsoft.com/office/word/2015/wordml/symex" mc:Ignorable="w14 w15 w16se w16cid w16 w16cex w16sdtdh">
   <w:font w:name="Calibri">
     <w:panose1 w:val="020F0502020204030204"/>
     <w:charset w:val="00"/>
@@ -5034,7 +5199,7 @@
 </file>
 
 <file path=word/glossary/settings.xml><?xml version="1.0" encoding="utf-8"?>
-<w:settings xmlns:mc="http://schemas.openxmlformats.org/markup-compatibility/2006" xmlns:o="urn:schemas-microsoft-com:office:office" xmlns:r="http://schemas.openxmlformats.org/officeDocument/2006/relationships" xmlns:m="http://schemas.openxmlformats.org/officeDocument/2006/math" xmlns:v="urn:schemas-microsoft-com:vml" xmlns:w10="urn:schemas-microsoft-com:office:word" xmlns:w="http://schemas.openxmlformats.org/wordprocessingml/2006/main" xmlns:w14="http://schemas.microsoft.com/office/word/2010/wordml" xmlns:w15="http://schemas.microsoft.com/office/word/2012/wordml" xmlns:w16cid="http://schemas.microsoft.com/office/word/2016/wordml/cid" xmlns:w16se="http://schemas.microsoft.com/office/word/2015/wordml/symex" xmlns:sl="http://schemas.openxmlformats.org/schemaLibrary/2006/main" mc:Ignorable="w14 w15 w16se w16cid">
+<w:settings xmlns:mc="http://schemas.openxmlformats.org/markup-compatibility/2006" xmlns:o="urn:schemas-microsoft-com:office:office" xmlns:r="http://schemas.openxmlformats.org/officeDocument/2006/relationships" xmlns:m="http://schemas.openxmlformats.org/officeDocument/2006/math" xmlns:v="urn:schemas-microsoft-com:vml" xmlns:w10="urn:schemas-microsoft-com:office:word" xmlns:w="http://schemas.openxmlformats.org/wordprocessingml/2006/main" xmlns:w14="http://schemas.microsoft.com/office/word/2010/wordml" xmlns:w15="http://schemas.microsoft.com/office/word/2012/wordml" xmlns:w16cex="http://schemas.microsoft.com/office/word/2018/wordml/cex" xmlns:w16cid="http://schemas.microsoft.com/office/word/2016/wordml/cid" xmlns:w16="http://schemas.microsoft.com/office/word/2018/wordml" xmlns:w16sdtdh="http://schemas.microsoft.com/office/word/2020/wordml/sdtdatahash" xmlns:w16se="http://schemas.microsoft.com/office/word/2015/wordml/symex" xmlns:sl="http://schemas.openxmlformats.org/schemaLibrary/2006/main" mc:Ignorable="w14 w15 w16se w16cid w16 w16cex w16sdtdh">
   <w:view w:val="normal"/>
   <w:defaultTabStop w:val="708"/>
   <w:hyphenationZone w:val="425"/>
@@ -5050,6 +5215,7 @@
   </w:compat>
   <w:rsids>
     <w:rsidRoot w:val="005A0F9C"/>
+    <w:rsid w:val="000F2E6B"/>
     <w:rsid w:val="001F4E0A"/>
     <w:rsid w:val="00324DAE"/>
     <w:rsid w:val="005A0F9C"/>
@@ -5074,14 +5240,14 @@
   </m:mathPr>
   <w:themeFontLang w:val="pt-BR"/>
   <w:clrSchemeMapping w:bg1="light1" w:t1="dark1" w:bg2="light2" w:t2="dark2" w:accent1="accent1" w:accent2="accent2" w:accent3="accent3" w:accent4="accent4" w:accent5="accent5" w:accent6="accent6" w:hyperlink="hyperlink" w:followedHyperlink="followedHyperlink"/>
-  <w:decimalSymbol w:val=","/>
-  <w:listSeparator w:val=";"/>
+  <w:decimalSymbol w:val="."/>
+  <w:listSeparator w:val=","/>
   <w15:chartTrackingRefBased/>
 </w:settings>
 </file>
 
 <file path=word/glossary/styles.xml><?xml version="1.0" encoding="utf-8"?>
-<w:styles xmlns:mc="http://schemas.openxmlformats.org/markup-compatibility/2006" xmlns:r="http://schemas.openxmlformats.org/officeDocument/2006/relationships" xmlns:w="http://schemas.openxmlformats.org/wordprocessingml/2006/main" xmlns:w14="http://schemas.microsoft.com/office/word/2010/wordml" xmlns:w15="http://schemas.microsoft.com/office/word/2012/wordml" xmlns:w16cid="http://schemas.microsoft.com/office/word/2016/wordml/cid" xmlns:w16se="http://schemas.microsoft.com/office/word/2015/wordml/symex" mc:Ignorable="w14 w15 w16se w16cid">
+<w:styles xmlns:mc="http://schemas.openxmlformats.org/markup-compatibility/2006" xmlns:r="http://schemas.openxmlformats.org/officeDocument/2006/relationships" xmlns:w="http://schemas.openxmlformats.org/wordprocessingml/2006/main" xmlns:w14="http://schemas.microsoft.com/office/word/2010/wordml" xmlns:w15="http://schemas.microsoft.com/office/word/2012/wordml" xmlns:w16cex="http://schemas.microsoft.com/office/word/2018/wordml/cex" xmlns:w16cid="http://schemas.microsoft.com/office/word/2016/wordml/cid" xmlns:w16="http://schemas.microsoft.com/office/word/2018/wordml" xmlns:w16sdtdh="http://schemas.microsoft.com/office/word/2020/wordml/sdtdatahash" xmlns:w16se="http://schemas.microsoft.com/office/word/2015/wordml/symex" mc:Ignorable="w14 w15 w16se w16cid w16 w16cex w16sdtdh">
   <w:docDefaults>
     <w:rPrDefault>
       <w:rPr>
@@ -5097,7 +5263,7 @@
       </w:pPr>
     </w:pPrDefault>
   </w:docDefaults>
-  <w:latentStyles w:defLockedState="0" w:defUIPriority="99" w:defSemiHidden="0" w:defUnhideWhenUsed="0" w:defQFormat="0" w:count="375">
+  <w:latentStyles w:defLockedState="0" w:defUIPriority="99" w:defSemiHidden="0" w:defUnhideWhenUsed="0" w:defQFormat="0" w:count="376">
     <w:lsdException w:name="Normal" w:uiPriority="0" w:qFormat="1"/>
     <w:lsdException w:name="heading 1" w:uiPriority="9" w:qFormat="1"/>
     <w:lsdException w:name="heading 2" w:semiHidden="1" w:uiPriority="9" w:unhideWhenUsed="1" w:qFormat="1"/>
@@ -5203,7 +5369,6 @@
     <w:lsdException w:name="HTML Sample" w:semiHidden="1" w:unhideWhenUsed="1"/>
     <w:lsdException w:name="HTML Typewriter" w:semiHidden="1" w:unhideWhenUsed="1"/>
     <w:lsdException w:name="HTML Variable" w:semiHidden="1" w:unhideWhenUsed="1"/>
-    <w:lsdException w:name="Normal Table" w:semiHidden="1" w:unhideWhenUsed="1"/>
     <w:lsdException w:name="annotation subject" w:semiHidden="1" w:unhideWhenUsed="1"/>
     <w:lsdException w:name="No List" w:semiHidden="1" w:unhideWhenUsed="1"/>
     <w:lsdException w:name="Outline List 1" w:semiHidden="1" w:unhideWhenUsed="1"/>
@@ -5250,10 +5415,8 @@
     <w:lsdException w:name="Table Subtle 2" w:semiHidden="1" w:unhideWhenUsed="1"/>
     <w:lsdException w:name="Table Web 1" w:semiHidden="1" w:unhideWhenUsed="1"/>
     <w:lsdException w:name="Table Web 2" w:semiHidden="1" w:unhideWhenUsed="1"/>
-    <w:lsdException w:name="Table Web 3" w:semiHidden="1" w:unhideWhenUsed="1"/>
     <w:lsdException w:name="Balloon Text" w:semiHidden="1" w:unhideWhenUsed="1"/>
     <w:lsdException w:name="Table Grid" w:uiPriority="39"/>
-    <w:lsdException w:name="Table Theme" w:semiHidden="1" w:unhideWhenUsed="1"/>
     <w:lsdException w:name="Placeholder Text" w:semiHidden="1"/>
     <w:lsdException w:name="No Spacing" w:uiPriority="1" w:qFormat="1"/>
     <w:lsdException w:name="Light Shading" w:uiPriority="60"/>
@@ -5473,6 +5636,7 @@
     <w:lsdException w:name="Smart Hyperlink" w:semiHidden="1" w:unhideWhenUsed="1"/>
     <w:lsdException w:name="Hashtag" w:semiHidden="1" w:unhideWhenUsed="1"/>
     <w:lsdException w:name="Unresolved Mention" w:semiHidden="1" w:unhideWhenUsed="1"/>
+    <w:lsdException w:name="Smart Link" w:semiHidden="1" w:unhideWhenUsed="1"/>
   </w:latentStyles>
   <w:style w:type="paragraph" w:default="1" w:styleId="Normal">
     <w:name w:val="Normal"/>
@@ -5484,13 +5648,13 @@
       <w:szCs w:val="3276"/>
     </w:rPr>
   </w:style>
-  <w:style w:type="character" w:default="1" w:styleId="Fontepargpadro">
+  <w:style w:type="character" w:default="1" w:styleId="DefaultParagraphFont">
     <w:name w:val="Default Paragraph Font"/>
     <w:uiPriority w:val="1"/>
     <w:semiHidden/>
     <w:unhideWhenUsed/>
   </w:style>
-  <w:style w:type="table" w:default="1" w:styleId="Tabelanormal">
+  <w:style w:type="table" w:default="1" w:styleId="TableNormal">
     <w:name w:val="Normal Table"/>
     <w:uiPriority w:val="99"/>
     <w:semiHidden/>
@@ -5505,15 +5669,15 @@
       </w:tblCellMar>
     </w:tblPr>
   </w:style>
-  <w:style w:type="numbering" w:default="1" w:styleId="Semlista">
+  <w:style w:type="numbering" w:default="1" w:styleId="NoList">
     <w:name w:val="No List"/>
     <w:uiPriority w:val="99"/>
     <w:semiHidden/>
     <w:unhideWhenUsed/>
   </w:style>
-  <w:style w:type="character" w:styleId="TextodoEspaoReservado">
+  <w:style w:type="character" w:styleId="PlaceholderText">
     <w:name w:val="Placeholder Text"/>
-    <w:basedOn w:val="Fontepargpadro"/>
+    <w:basedOn w:val="DefaultParagraphFont"/>
     <w:uiPriority w:val="99"/>
     <w:semiHidden/>
     <w:rsid w:val="005A0F9C"/>
@@ -5525,7 +5689,7 @@
 </file>
 
 <file path=word/glossary/webSettings.xml><?xml version="1.0" encoding="utf-8"?>
-<w:webSettings xmlns:mc="http://schemas.openxmlformats.org/markup-compatibility/2006" xmlns:r="http://schemas.openxmlformats.org/officeDocument/2006/relationships" xmlns:w="http://schemas.openxmlformats.org/wordprocessingml/2006/main" xmlns:w14="http://schemas.microsoft.com/office/word/2010/wordml" xmlns:w15="http://schemas.microsoft.com/office/word/2012/wordml" xmlns:w16cid="http://schemas.microsoft.com/office/word/2016/wordml/cid" xmlns:w16se="http://schemas.microsoft.com/office/word/2015/wordml/symex" mc:Ignorable="w14 w15 w16se w16cid">
+<w:webSettings xmlns:mc="http://schemas.openxmlformats.org/markup-compatibility/2006" xmlns:r="http://schemas.openxmlformats.org/officeDocument/2006/relationships" xmlns:w="http://schemas.openxmlformats.org/wordprocessingml/2006/main" xmlns:w14="http://schemas.microsoft.com/office/word/2010/wordml" xmlns:w15="http://schemas.microsoft.com/office/word/2012/wordml" xmlns:w16cex="http://schemas.microsoft.com/office/word/2018/wordml/cex" xmlns:w16cid="http://schemas.microsoft.com/office/word/2016/wordml/cid" xmlns:w16="http://schemas.microsoft.com/office/word/2018/wordml" xmlns:w16sdtdh="http://schemas.microsoft.com/office/word/2020/wordml/sdtdatahash" xmlns:w16se="http://schemas.microsoft.com/office/word/2015/wordml/symex" mc:Ignorable="w14 w15 w16se w16cid w16 w16cex w16sdtdh">
   <w:optimizeForBrowser/>
   <w:allowPNG/>
 </w:webSettings>
@@ -5817,26 +5981,6 @@
 </file>
 
 <file path=customXml/item1.xml><?xml version="1.0" encoding="utf-8"?>
-<?mso-contentType ?>
-<FormTemplates xmlns="http://schemas.microsoft.com/sharepoint/v3/contenttype/forms">
-  <Display>DocumentLibraryForm</Display>
-  <Edit>DocumentLibraryForm</Edit>
-  <New>DocumentLibraryForm</New>
-</FormTemplates>
-</file>
-
-<file path=customXml/item2.xml><?xml version="1.0" encoding="utf-8"?>
-<p:properties xmlns:p="http://schemas.microsoft.com/office/2006/metadata/properties" xmlns:xsi="http://www.w3.org/2001/XMLSchema-instance" xmlns:pc="http://schemas.microsoft.com/office/infopath/2007/PartnerControls">
-  <documentManagement>
-    <TaxCatchAll xmlns="e62effa8-c612-4657-b64e-83124bbab7cb" xsi:nil="true"/>
-    <lcf76f155ced4ddcb4097134ff3c332f xmlns="d78dacd4-ba8a-4506-8839-a918012505f4">
-      <Terms xmlns="http://schemas.microsoft.com/office/infopath/2007/PartnerControls"/>
-    </lcf76f155ced4ddcb4097134ff3c332f>
-  </documentManagement>
-</p:properties>
-</file>
-
-<file path=customXml/item3.xml><?xml version="1.0" encoding="utf-8"?>
 <ct:contentTypeSchema xmlns:ct="http://schemas.microsoft.com/office/2006/metadata/contentType" xmlns:ma="http://schemas.microsoft.com/office/2006/metadata/properties/metaAttributes" ct:_="" ma:_="" ma:contentTypeName="Documento" ma:contentTypeID="0x0101003DBE3F774DAFDB43B7AECC64F026BC1B" ma:contentTypeVersion="8" ma:contentTypeDescription="Crie um novo documento." ma:contentTypeScope="" ma:versionID="0a465c94922a95d2e8b01b0e1fef8400">
   <xsd:schema xmlns:xsd="http://www.w3.org/2001/XMLSchema" xmlns:xs="http://www.w3.org/2001/XMLSchema" xmlns:p="http://schemas.microsoft.com/office/2006/metadata/properties" xmlns:ns2="d78dacd4-ba8a-4506-8839-a918012505f4" xmlns:ns3="e62effa8-c612-4657-b64e-83124bbab7cb" targetNamespace="http://schemas.microsoft.com/office/2006/metadata/properties" ma:root="true" ma:fieldsID="ad5cb4dfe284b571df67547a72c05143" ns2:_="" ns3:_="">
     <xsd:import namespace="d78dacd4-ba8a-4506-8839-a918012505f4"/>
@@ -6013,10 +6157,41 @@
 </ct:contentTypeSchema>
 </file>
 
+<file path=customXml/item2.xml><?xml version="1.0" encoding="utf-8"?>
+<p:properties xmlns:p="http://schemas.microsoft.com/office/2006/metadata/properties" xmlns:xsi="http://www.w3.org/2001/XMLSchema-instance" xmlns:pc="http://schemas.microsoft.com/office/infopath/2007/PartnerControls">
+  <documentManagement>
+    <TaxCatchAll xmlns="e62effa8-c612-4657-b64e-83124bbab7cb" xsi:nil="true"/>
+    <lcf76f155ced4ddcb4097134ff3c332f xmlns="d78dacd4-ba8a-4506-8839-a918012505f4">
+      <Terms xmlns="http://schemas.microsoft.com/office/infopath/2007/PartnerControls"/>
+    </lcf76f155ced4ddcb4097134ff3c332f>
+  </documentManagement>
+</p:properties>
+</file>
+
+<file path=customXml/item3.xml><?xml version="1.0" encoding="utf-8"?>
+<?mso-contentType ?>
+<FormTemplates xmlns="http://schemas.microsoft.com/sharepoint/v3/contenttype/forms">
+  <Display>DocumentLibraryForm</Display>
+  <Edit>DocumentLibraryForm</Edit>
+  <New>DocumentLibraryForm</New>
+</FormTemplates>
+</file>
+
 <file path=customXml/itemProps1.xml><?xml version="1.0" encoding="utf-8"?>
-<ds:datastoreItem xmlns:ds="http://schemas.openxmlformats.org/officeDocument/2006/customXml" ds:itemID="{A9B39801-A0BC-4D3B-9EC9-A56CB18944DF}">
+<ds:datastoreItem xmlns:ds="http://schemas.openxmlformats.org/officeDocument/2006/customXml" ds:itemID="{08F72B39-4EE8-49A8-94E0-3BCB9B49E738}">
   <ds:schemaRefs>
-    <ds:schemaRef ds:uri="http://schemas.microsoft.com/sharepoint/v3/contenttype/forms"/>
+    <ds:schemaRef ds:uri="http://schemas.microsoft.com/office/2006/metadata/contentType"/>
+    <ds:schemaRef ds:uri="http://schemas.microsoft.com/office/2006/metadata/properties/metaAttributes"/>
+    <ds:schemaRef ds:uri="http://www.w3.org/2001/XMLSchema"/>
+    <ds:schemaRef ds:uri="http://schemas.microsoft.com/office/2006/metadata/properties"/>
+    <ds:schemaRef ds:uri="d78dacd4-ba8a-4506-8839-a918012505f4"/>
+    <ds:schemaRef ds:uri="e62effa8-c612-4657-b64e-83124bbab7cb"/>
+    <ds:schemaRef ds:uri="http://schemas.microsoft.com/office/2006/documentManagement/types"/>
+    <ds:schemaRef ds:uri="http://schemas.microsoft.com/office/infopath/2007/PartnerControls"/>
+    <ds:schemaRef ds:uri="http://schemas.openxmlformats.org/package/2006/metadata/core-properties"/>
+    <ds:schemaRef ds:uri="http://purl.org/dc/elements/1.1/"/>
+    <ds:schemaRef ds:uri="http://purl.org/dc/terms/"/>
+    <ds:schemaRef ds:uri="http://schemas.microsoft.com/internal/obd"/>
   </ds:schemaRefs>
 </ds:datastoreItem>
 </file>
@@ -6033,20 +6208,9 @@
 </file>
 
 <file path=customXml/itemProps3.xml><?xml version="1.0" encoding="utf-8"?>
-<ds:datastoreItem xmlns:ds="http://schemas.openxmlformats.org/officeDocument/2006/customXml" ds:itemID="{08F72B39-4EE8-49A8-94E0-3BCB9B49E738}">
+<ds:datastoreItem xmlns:ds="http://schemas.openxmlformats.org/officeDocument/2006/customXml" ds:itemID="{A9B39801-A0BC-4D3B-9EC9-A56CB18944DF}">
   <ds:schemaRefs>
-    <ds:schemaRef ds:uri="http://schemas.microsoft.com/office/2006/metadata/contentType"/>
-    <ds:schemaRef ds:uri="http://schemas.microsoft.com/office/2006/metadata/properties/metaAttributes"/>
-    <ds:schemaRef ds:uri="http://www.w3.org/2001/XMLSchema"/>
-    <ds:schemaRef ds:uri="http://schemas.microsoft.com/office/2006/metadata/properties"/>
-    <ds:schemaRef ds:uri="d78dacd4-ba8a-4506-8839-a918012505f4"/>
-    <ds:schemaRef ds:uri="e62effa8-c612-4657-b64e-83124bbab7cb"/>
-    <ds:schemaRef ds:uri="http://schemas.microsoft.com/office/2006/documentManagement/types"/>
-    <ds:schemaRef ds:uri="http://schemas.microsoft.com/office/infopath/2007/PartnerControls"/>
-    <ds:schemaRef ds:uri="http://schemas.openxmlformats.org/package/2006/metadata/core-properties"/>
-    <ds:schemaRef ds:uri="http://purl.org/dc/elements/1.1/"/>
-    <ds:schemaRef ds:uri="http://purl.org/dc/terms/"/>
-    <ds:schemaRef ds:uri="http://schemas.microsoft.com/internal/obd"/>
+    <ds:schemaRef ds:uri="http://schemas.microsoft.com/sharepoint/v3/contenttype/forms"/>
   </ds:schemaRefs>
 </ds:datastoreItem>
 </file>
</xml_diff>